<commit_message>
Progressing Q2 and Q3
</commit_message>
<xml_diff>
--- a/Project_2/Report.docx
+++ b/Project_2/Report.docx
@@ -1801,6 +1801,58 @@
           <w:rFonts w:eastAsiaTheme="minorEastAsia"/>
         </w:rPr>
       </w:pPr>
+      <w:r>
+        <w:rPr>
+          <w:rFonts w:eastAsiaTheme="minorEastAsia"/>
+        </w:rPr>
+        <w:tab/>
+        <w:t>As double layer and short pitch configuration is chosen, 5</w:t>
+      </w:r>
+      <w:r>
+        <w:rPr>
+          <w:rFonts w:eastAsiaTheme="minorEastAsia"/>
+          <w:vertAlign w:val="superscript"/>
+        </w:rPr>
+        <w:t>th</w:t>
+      </w:r>
+      <w:r>
+        <w:rPr>
+          <w:rFonts w:eastAsiaTheme="minorEastAsia"/>
+        </w:rPr>
+        <w:t xml:space="preserve"> harmonic component is found very small and induced voltage magnitude will be very small compared to 1</w:t>
+      </w:r>
+      <w:r>
+        <w:rPr>
+          <w:rFonts w:eastAsiaTheme="minorEastAsia"/>
+          <w:vertAlign w:val="superscript"/>
+        </w:rPr>
+        <w:t>st</w:t>
+      </w:r>
+      <w:r>
+        <w:rPr>
+          <w:rFonts w:eastAsiaTheme="minorEastAsia"/>
+        </w:rPr>
+        <w:t xml:space="preserve"> harmonic. 3</w:t>
+      </w:r>
+      <w:r>
+        <w:rPr>
+          <w:rFonts w:eastAsiaTheme="minorEastAsia"/>
+          <w:vertAlign w:val="superscript"/>
+        </w:rPr>
+        <w:t>rd</w:t>
+      </w:r>
+      <w:r>
+        <w:rPr>
+          <w:rFonts w:eastAsiaTheme="minorEastAsia"/>
+        </w:rPr>
+        <w:t xml:space="preserve"> harmonic component may be thought as high but </w:t>
+      </w:r>
+      <w:r>
+        <w:rPr>
+          <w:rFonts w:eastAsiaTheme="minorEastAsia"/>
+        </w:rPr>
+        <w:t>according to connection type it can be eliminated.</w:t>
+      </w:r>
     </w:p>
     <w:p>
       <w:pPr>
@@ -1826,12 +1878,3904 @@
     </w:p>
     <w:p>
       <w:pPr>
+        <w:jc w:val="both"/>
+        <w:rPr>
+          <w:rFonts w:cs="Segoe UI"/>
+          <w:color w:val="24292E"/>
+          <w:shd w:val="clear" w:color="auto" w:fill="FFFFFF"/>
+        </w:rPr>
+      </w:pPr>
+      <w:r>
+        <w:rPr>
+          <w:rFonts w:eastAsiaTheme="minorEastAsia"/>
+        </w:rPr>
+        <w:tab/>
+        <w:t xml:space="preserve">In this part, </w:t>
+      </w:r>
+      <w:hyperlink r:id="rId7" w:history="1">
+        <w:proofErr w:type="spellStart"/>
+        <w:r>
+          <w:rPr>
+            <w:rStyle w:val="Kpr"/>
+            <w:rFonts w:cs="Segoe UI"/>
+            <w:color w:val="0366D6"/>
+            <w:shd w:val="clear" w:color="auto" w:fill="FFFFFF"/>
+          </w:rPr>
+          <w:t>Emetor</w:t>
+        </w:r>
+        <w:proofErr w:type="spellEnd"/>
+        <w:r>
+          <w:rPr>
+            <w:rStyle w:val="Kpr"/>
+            <w:rFonts w:cs="Segoe UI"/>
+            <w:color w:val="0366D6"/>
+            <w:shd w:val="clear" w:color="auto" w:fill="FFFFFF"/>
+          </w:rPr>
+          <w:t xml:space="preserve"> Winding Design</w:t>
+        </w:r>
+      </w:hyperlink>
+      <w:r>
+        <w:rPr>
+          <w:rFonts w:cs="Segoe UI"/>
+          <w:color w:val="24292E"/>
+          <w:shd w:val="clear" w:color="auto" w:fill="FFFFFF"/>
+        </w:rPr>
+        <w:t> </w:t>
+      </w:r>
+      <w:r>
+        <w:rPr>
+          <w:rFonts w:cs="Segoe UI"/>
+          <w:color w:val="24292E"/>
+          <w:shd w:val="clear" w:color="auto" w:fill="FFFFFF"/>
+        </w:rPr>
+        <w:t xml:space="preserve">is used for initial design. </w:t>
+      </w:r>
+      <w:r>
+        <w:rPr>
+          <w:rFonts w:cs="Segoe UI"/>
+          <w:color w:val="24292E"/>
+          <w:shd w:val="clear" w:color="auto" w:fill="FFFFFF"/>
+        </w:rPr>
+        <w:t xml:space="preserve">According to program, maximum possible fundamental winding factor is achieved with 20 </w:t>
+      </w:r>
+      <w:proofErr w:type="spellStart"/>
+      <w:r>
+        <w:rPr>
+          <w:rFonts w:cs="Segoe UI"/>
+          <w:color w:val="24292E"/>
+          <w:shd w:val="clear" w:color="auto" w:fill="FFFFFF"/>
+        </w:rPr>
+        <w:t>pole</w:t>
+      </w:r>
+      <w:proofErr w:type="spellEnd"/>
+      <w:r>
+        <w:rPr>
+          <w:rFonts w:cs="Segoe UI"/>
+          <w:color w:val="24292E"/>
+          <w:shd w:val="clear" w:color="auto" w:fill="FFFFFF"/>
+        </w:rPr>
+        <w:t xml:space="preserve"> numbers and 24 slots which </w:t>
+      </w:r>
+      <w:proofErr w:type="gramStart"/>
+      <w:r>
+        <w:rPr>
+          <w:rFonts w:cs="Segoe UI"/>
+          <w:color w:val="24292E"/>
+          <w:shd w:val="clear" w:color="auto" w:fill="FFFFFF"/>
+        </w:rPr>
+        <w:t>is</w:t>
+      </w:r>
+      <w:proofErr w:type="gramEnd"/>
+      <w:r>
+        <w:rPr>
+          <w:rFonts w:cs="Segoe UI"/>
+          <w:color w:val="24292E"/>
+          <w:shd w:val="clear" w:color="auto" w:fill="FFFFFF"/>
+        </w:rPr>
+        <w:t xml:space="preserve"> 0.966. So, 20 </w:t>
+      </w:r>
+      <w:proofErr w:type="spellStart"/>
+      <w:r>
+        <w:rPr>
+          <w:rFonts w:cs="Segoe UI"/>
+          <w:color w:val="24292E"/>
+          <w:shd w:val="clear" w:color="auto" w:fill="FFFFFF"/>
+        </w:rPr>
+        <w:t>pole</w:t>
+      </w:r>
+      <w:proofErr w:type="spellEnd"/>
+      <w:r>
+        <w:rPr>
+          <w:rFonts w:cs="Segoe UI"/>
+          <w:color w:val="24292E"/>
+          <w:shd w:val="clear" w:color="auto" w:fill="FFFFFF"/>
+        </w:rPr>
+        <w:t xml:space="preserve"> numbers and 24 slots configuration is selected.</w:t>
+      </w:r>
+    </w:p>
+    <w:p>
+      <w:pPr>
         <w:rPr>
           <w:rFonts w:eastAsiaTheme="minorEastAsia"/>
         </w:rPr>
       </w:pPr>
+      <m:oMath>
+        <m:r>
+          <w:rPr>
+            <w:rFonts w:ascii="Cambria Math" w:hAnsi="Cambria Math"/>
+          </w:rPr>
+          <m:t>q=</m:t>
+        </m:r>
+        <m:f>
+          <m:fPr>
+            <m:ctrlPr>
+              <w:rPr>
+                <w:rFonts w:ascii="Cambria Math" w:hAnsi="Cambria Math"/>
+                <w:i/>
+              </w:rPr>
+            </m:ctrlPr>
+          </m:fPr>
+          <m:num>
+            <m:r>
+              <w:rPr>
+                <w:rFonts w:ascii="Cambria Math" w:hAnsi="Cambria Math"/>
+              </w:rPr>
+              <m:t>Q</m:t>
+            </m:r>
+          </m:num>
+          <m:den>
+            <m:r>
+              <w:rPr>
+                <w:rFonts w:ascii="Cambria Math" w:hAnsi="Cambria Math"/>
+              </w:rPr>
+              <m:t>2*p*m</m:t>
+            </m:r>
+          </m:den>
+        </m:f>
+        <m:r>
+          <w:rPr>
+            <w:rFonts w:ascii="Cambria Math" w:hAnsi="Cambria Math"/>
+          </w:rPr>
+          <m:t>=</m:t>
+        </m:r>
+        <m:f>
+          <m:fPr>
+            <m:ctrlPr>
+              <w:rPr>
+                <w:rFonts w:ascii="Cambria Math" w:hAnsi="Cambria Math"/>
+                <w:i/>
+              </w:rPr>
+            </m:ctrlPr>
+          </m:fPr>
+          <m:num>
+            <m:r>
+              <w:rPr>
+                <w:rFonts w:ascii="Cambria Math" w:hAnsi="Cambria Math"/>
+              </w:rPr>
+              <m:t>24</m:t>
+            </m:r>
+          </m:num>
+          <m:den>
+            <m:r>
+              <w:rPr>
+                <w:rFonts w:ascii="Cambria Math" w:hAnsi="Cambria Math"/>
+              </w:rPr>
+              <m:t>2*10*3</m:t>
+            </m:r>
+          </m:den>
+        </m:f>
+        <m:r>
+          <w:rPr>
+            <w:rFonts w:ascii="Cambria Math" w:hAnsi="Cambria Math"/>
+          </w:rPr>
+          <m:t>=0.4</m:t>
+        </m:r>
+      </m:oMath>
+      <w:r>
+        <w:t xml:space="preserve"> </w:t>
+      </w:r>
+      <w:proofErr w:type="gramStart"/>
+      <w:r>
+        <w:t>slots</w:t>
+      </w:r>
+      <w:proofErr w:type="gramEnd"/>
+      <w:r>
+        <w:t xml:space="preserve"> per pole per phase</w:t>
+      </w:r>
+      <w:r>
+        <w:tab/>
+      </w:r>
+      <m:oMath>
+        <m:r>
+          <w:rPr>
+            <w:rFonts w:ascii="Cambria Math" w:hAnsi="Cambria Math"/>
+          </w:rPr>
+          <m:t>α=</m:t>
+        </m:r>
+        <m:f>
+          <m:fPr>
+            <m:ctrlPr>
+              <w:rPr>
+                <w:rFonts w:ascii="Cambria Math" w:hAnsi="Cambria Math"/>
+                <w:i/>
+              </w:rPr>
+            </m:ctrlPr>
+          </m:fPr>
+          <m:num>
+            <m:r>
+              <w:rPr>
+                <w:rFonts w:ascii="Cambria Math" w:hAnsi="Cambria Math"/>
+              </w:rPr>
+              <m:t>360°</m:t>
+            </m:r>
+          </m:num>
+          <m:den>
+            <m:r>
+              <w:rPr>
+                <w:rFonts w:ascii="Cambria Math" w:hAnsi="Cambria Math"/>
+              </w:rPr>
+              <m:t>(Q/p)</m:t>
+            </m:r>
+          </m:den>
+        </m:f>
+        <m:r>
+          <w:rPr>
+            <w:rFonts w:ascii="Cambria Math" w:hAnsi="Cambria Math"/>
+          </w:rPr>
+          <m:t>=150°</m:t>
+        </m:r>
+      </m:oMath>
+      <w:r>
+        <w:rPr>
+          <w:rFonts w:eastAsiaTheme="minorEastAsia"/>
+        </w:rPr>
+        <w:t xml:space="preserve"> slot angle</w:t>
+      </w:r>
+    </w:p>
+    <w:tbl>
+      <w:tblPr>
+        <w:tblStyle w:val="TabloKlavuzu"/>
+        <w:tblW w:w="0" w:type="auto"/>
+        <w:tblLook w:val="04A0" w:firstRow="1" w:lastRow="0" w:firstColumn="1" w:lastColumn="0" w:noHBand="0" w:noVBand="1"/>
+      </w:tblPr>
+      <w:tblGrid>
+        <w:gridCol w:w="2510"/>
+        <w:gridCol w:w="566"/>
+        <w:gridCol w:w="567"/>
+        <w:gridCol w:w="567"/>
+        <w:gridCol w:w="567"/>
+        <w:gridCol w:w="554"/>
+        <w:gridCol w:w="580"/>
+        <w:gridCol w:w="568"/>
+        <w:gridCol w:w="567"/>
+        <w:gridCol w:w="589"/>
+        <w:gridCol w:w="551"/>
+        <w:gridCol w:w="551"/>
+        <w:gridCol w:w="551"/>
+      </w:tblGrid>
+      <w:tr>
+        <w:tc>
+          <w:tcPr>
+            <w:tcW w:w="2518" w:type="dxa"/>
+          </w:tcPr>
+          <w:p>
+            <w:pPr>
+              <w:rPr>
+                <w:rFonts w:eastAsiaTheme="minorEastAsia"/>
+              </w:rPr>
+            </w:pPr>
+            <w:r>
+              <w:rPr>
+                <w:rFonts w:eastAsiaTheme="minorEastAsia"/>
+              </w:rPr>
+              <w:t>Slot number</w:t>
+            </w:r>
+          </w:p>
+        </w:tc>
+        <w:tc>
+          <w:tcPr>
+            <w:tcW w:w="567" w:type="dxa"/>
+          </w:tcPr>
+          <w:p>
+            <w:pPr>
+              <w:rPr>
+                <w:rFonts w:eastAsiaTheme="minorEastAsia"/>
+              </w:rPr>
+            </w:pPr>
+            <w:r>
+              <w:rPr>
+                <w:rFonts w:eastAsiaTheme="minorEastAsia"/>
+              </w:rPr>
+              <w:t>1</w:t>
+            </w:r>
+          </w:p>
+        </w:tc>
+        <w:tc>
+          <w:tcPr>
+            <w:tcW w:w="567" w:type="dxa"/>
+          </w:tcPr>
+          <w:p>
+            <w:pPr>
+              <w:rPr>
+                <w:rFonts w:eastAsiaTheme="minorEastAsia"/>
+              </w:rPr>
+            </w:pPr>
+            <w:r>
+              <w:rPr>
+                <w:rFonts w:eastAsiaTheme="minorEastAsia"/>
+              </w:rPr>
+              <w:t>2</w:t>
+            </w:r>
+          </w:p>
+        </w:tc>
+        <w:tc>
+          <w:tcPr>
+            <w:tcW w:w="567" w:type="dxa"/>
+          </w:tcPr>
+          <w:p>
+            <w:pPr>
+              <w:rPr>
+                <w:rFonts w:eastAsiaTheme="minorEastAsia"/>
+              </w:rPr>
+            </w:pPr>
+            <w:r>
+              <w:rPr>
+                <w:rFonts w:eastAsiaTheme="minorEastAsia"/>
+              </w:rPr>
+              <w:t>3</w:t>
+            </w:r>
+          </w:p>
+        </w:tc>
+        <w:tc>
+          <w:tcPr>
+            <w:tcW w:w="567" w:type="dxa"/>
+          </w:tcPr>
+          <w:p>
+            <w:pPr>
+              <w:rPr>
+                <w:rFonts w:eastAsiaTheme="minorEastAsia"/>
+              </w:rPr>
+            </w:pPr>
+            <w:r>
+              <w:rPr>
+                <w:rFonts w:eastAsiaTheme="minorEastAsia"/>
+              </w:rPr>
+              <w:t>4</w:t>
+            </w:r>
+          </w:p>
+        </w:tc>
+        <w:tc>
+          <w:tcPr>
+            <w:tcW w:w="554" w:type="dxa"/>
+          </w:tcPr>
+          <w:p>
+            <w:pPr>
+              <w:rPr>
+                <w:rFonts w:eastAsiaTheme="minorEastAsia"/>
+              </w:rPr>
+            </w:pPr>
+            <w:r>
+              <w:rPr>
+                <w:rFonts w:eastAsiaTheme="minorEastAsia"/>
+              </w:rPr>
+              <w:t>5</w:t>
+            </w:r>
+          </w:p>
+        </w:tc>
+        <w:tc>
+          <w:tcPr>
+            <w:tcW w:w="580" w:type="dxa"/>
+          </w:tcPr>
+          <w:p>
+            <w:pPr>
+              <w:rPr>
+                <w:rFonts w:eastAsiaTheme="minorEastAsia"/>
+              </w:rPr>
+            </w:pPr>
+            <w:r>
+              <w:rPr>
+                <w:rFonts w:eastAsiaTheme="minorEastAsia"/>
+              </w:rPr>
+              <w:t>6</w:t>
+            </w:r>
+          </w:p>
+        </w:tc>
+        <w:tc>
+          <w:tcPr>
+            <w:tcW w:w="568" w:type="dxa"/>
+          </w:tcPr>
+          <w:p>
+            <w:pPr>
+              <w:rPr>
+                <w:rFonts w:eastAsiaTheme="minorEastAsia"/>
+              </w:rPr>
+            </w:pPr>
+            <w:r>
+              <w:rPr>
+                <w:rFonts w:eastAsiaTheme="minorEastAsia"/>
+              </w:rPr>
+              <w:t>7</w:t>
+            </w:r>
+          </w:p>
+        </w:tc>
+        <w:tc>
+          <w:tcPr>
+            <w:tcW w:w="567" w:type="dxa"/>
+          </w:tcPr>
+          <w:p>
+            <w:pPr>
+              <w:rPr>
+                <w:rFonts w:eastAsiaTheme="minorEastAsia"/>
+              </w:rPr>
+            </w:pPr>
+            <w:r>
+              <w:rPr>
+                <w:rFonts w:eastAsiaTheme="minorEastAsia"/>
+              </w:rPr>
+              <w:t>8</w:t>
+            </w:r>
+          </w:p>
+        </w:tc>
+        <w:tc>
+          <w:tcPr>
+            <w:tcW w:w="589" w:type="dxa"/>
+          </w:tcPr>
+          <w:p>
+            <w:pPr>
+              <w:rPr>
+                <w:rFonts w:eastAsiaTheme="minorEastAsia"/>
+              </w:rPr>
+            </w:pPr>
+            <w:r>
+              <w:rPr>
+                <w:rFonts w:eastAsiaTheme="minorEastAsia"/>
+              </w:rPr>
+              <w:t>9</w:t>
+            </w:r>
+          </w:p>
+        </w:tc>
+        <w:tc>
+          <w:tcPr>
+            <w:tcW w:w="551" w:type="dxa"/>
+          </w:tcPr>
+          <w:p>
+            <w:pPr>
+              <w:rPr>
+                <w:rFonts w:eastAsiaTheme="minorEastAsia"/>
+              </w:rPr>
+            </w:pPr>
+            <w:r>
+              <w:rPr>
+                <w:rFonts w:eastAsiaTheme="minorEastAsia"/>
+              </w:rPr>
+              <w:t>10</w:t>
+            </w:r>
+          </w:p>
+        </w:tc>
+        <w:tc>
+          <w:tcPr>
+            <w:tcW w:w="542" w:type="dxa"/>
+          </w:tcPr>
+          <w:p>
+            <w:pPr>
+              <w:rPr>
+                <w:rFonts w:eastAsiaTheme="minorEastAsia"/>
+              </w:rPr>
+            </w:pPr>
+            <w:r>
+              <w:rPr>
+                <w:rFonts w:eastAsiaTheme="minorEastAsia"/>
+              </w:rPr>
+              <w:t>11</w:t>
+            </w:r>
+          </w:p>
+        </w:tc>
+        <w:tc>
+          <w:tcPr>
+            <w:tcW w:w="551" w:type="dxa"/>
+          </w:tcPr>
+          <w:p>
+            <w:pPr>
+              <w:rPr>
+                <w:rFonts w:eastAsiaTheme="minorEastAsia"/>
+              </w:rPr>
+            </w:pPr>
+            <w:r>
+              <w:rPr>
+                <w:rFonts w:eastAsiaTheme="minorEastAsia"/>
+              </w:rPr>
+              <w:t>12</w:t>
+            </w:r>
+          </w:p>
+        </w:tc>
+      </w:tr>
+      <w:tr>
+        <w:tc>
+          <w:tcPr>
+            <w:tcW w:w="2518" w:type="dxa"/>
+          </w:tcPr>
+          <w:p>
+            <w:pPr>
+              <w:rPr>
+                <w:rFonts w:eastAsiaTheme="minorEastAsia"/>
+              </w:rPr>
+            </w:pPr>
+            <w:r>
+              <w:rPr>
+                <w:rFonts w:eastAsiaTheme="minorEastAsia"/>
+              </w:rPr>
+              <w:t>Electrical angle (degree)</w:t>
+            </w:r>
+          </w:p>
+        </w:tc>
+        <w:tc>
+          <w:tcPr>
+            <w:tcW w:w="567" w:type="dxa"/>
+          </w:tcPr>
+          <w:p>
+            <w:pPr>
+              <w:rPr>
+                <w:rFonts w:eastAsiaTheme="minorEastAsia"/>
+              </w:rPr>
+            </w:pPr>
+            <w:r>
+              <w:rPr>
+                <w:rFonts w:eastAsiaTheme="minorEastAsia"/>
+              </w:rPr>
+              <w:t>0</w:t>
+            </w:r>
+          </w:p>
+        </w:tc>
+        <w:tc>
+          <w:tcPr>
+            <w:tcW w:w="567" w:type="dxa"/>
+          </w:tcPr>
+          <w:p>
+            <w:pPr>
+              <w:rPr>
+                <w:rFonts w:eastAsiaTheme="minorEastAsia"/>
+              </w:rPr>
+            </w:pPr>
+            <w:r>
+              <w:rPr>
+                <w:rFonts w:eastAsiaTheme="minorEastAsia"/>
+              </w:rPr>
+              <w:t>150</w:t>
+            </w:r>
+          </w:p>
+        </w:tc>
+        <w:tc>
+          <w:tcPr>
+            <w:tcW w:w="567" w:type="dxa"/>
+          </w:tcPr>
+          <w:p>
+            <w:pPr>
+              <w:rPr>
+                <w:rFonts w:eastAsiaTheme="minorEastAsia"/>
+              </w:rPr>
+            </w:pPr>
+            <w:r>
+              <w:rPr>
+                <w:rFonts w:eastAsiaTheme="minorEastAsia"/>
+              </w:rPr>
+              <w:t>300</w:t>
+            </w:r>
+          </w:p>
+        </w:tc>
+        <w:tc>
+          <w:tcPr>
+            <w:tcW w:w="567" w:type="dxa"/>
+          </w:tcPr>
+          <w:p>
+            <w:pPr>
+              <w:rPr>
+                <w:rFonts w:eastAsiaTheme="minorEastAsia"/>
+              </w:rPr>
+            </w:pPr>
+            <w:r>
+              <w:rPr>
+                <w:rFonts w:eastAsiaTheme="minorEastAsia"/>
+              </w:rPr>
+              <w:t>90</w:t>
+            </w:r>
+          </w:p>
+        </w:tc>
+        <w:tc>
+          <w:tcPr>
+            <w:tcW w:w="554" w:type="dxa"/>
+          </w:tcPr>
+          <w:p>
+            <w:pPr>
+              <w:rPr>
+                <w:rFonts w:eastAsiaTheme="minorEastAsia"/>
+              </w:rPr>
+            </w:pPr>
+            <w:r>
+              <w:rPr>
+                <w:rFonts w:eastAsiaTheme="minorEastAsia"/>
+              </w:rPr>
+              <w:t>240</w:t>
+            </w:r>
+          </w:p>
+        </w:tc>
+        <w:tc>
+          <w:tcPr>
+            <w:tcW w:w="580" w:type="dxa"/>
+          </w:tcPr>
+          <w:p>
+            <w:pPr>
+              <w:rPr>
+                <w:rFonts w:eastAsiaTheme="minorEastAsia"/>
+              </w:rPr>
+            </w:pPr>
+            <w:r>
+              <w:rPr>
+                <w:rFonts w:eastAsiaTheme="minorEastAsia"/>
+              </w:rPr>
+              <w:t>30</w:t>
+            </w:r>
+          </w:p>
+        </w:tc>
+        <w:tc>
+          <w:tcPr>
+            <w:tcW w:w="568" w:type="dxa"/>
+          </w:tcPr>
+          <w:p>
+            <w:pPr>
+              <w:rPr>
+                <w:rFonts w:eastAsiaTheme="minorEastAsia"/>
+              </w:rPr>
+            </w:pPr>
+            <w:r>
+              <w:rPr>
+                <w:rFonts w:eastAsiaTheme="minorEastAsia"/>
+              </w:rPr>
+              <w:t>180</w:t>
+            </w:r>
+          </w:p>
+        </w:tc>
+        <w:tc>
+          <w:tcPr>
+            <w:tcW w:w="567" w:type="dxa"/>
+          </w:tcPr>
+          <w:p>
+            <w:pPr>
+              <w:rPr>
+                <w:rFonts w:eastAsiaTheme="minorEastAsia"/>
+              </w:rPr>
+            </w:pPr>
+            <w:r>
+              <w:rPr>
+                <w:rFonts w:eastAsiaTheme="minorEastAsia"/>
+              </w:rPr>
+              <w:t>330</w:t>
+            </w:r>
+          </w:p>
+        </w:tc>
+        <w:tc>
+          <w:tcPr>
+            <w:tcW w:w="589" w:type="dxa"/>
+          </w:tcPr>
+          <w:p>
+            <w:pPr>
+              <w:rPr>
+                <w:rFonts w:eastAsiaTheme="minorEastAsia"/>
+              </w:rPr>
+            </w:pPr>
+            <w:r>
+              <w:rPr>
+                <w:rFonts w:eastAsiaTheme="minorEastAsia"/>
+              </w:rPr>
+              <w:t>120</w:t>
+            </w:r>
+          </w:p>
+        </w:tc>
+        <w:tc>
+          <w:tcPr>
+            <w:tcW w:w="551" w:type="dxa"/>
+          </w:tcPr>
+          <w:p>
+            <w:pPr>
+              <w:rPr>
+                <w:rFonts w:eastAsiaTheme="minorEastAsia"/>
+              </w:rPr>
+            </w:pPr>
+            <w:r>
+              <w:rPr>
+                <w:rFonts w:eastAsiaTheme="minorEastAsia"/>
+              </w:rPr>
+              <w:t>270</w:t>
+            </w:r>
+          </w:p>
+        </w:tc>
+        <w:tc>
+          <w:tcPr>
+            <w:tcW w:w="542" w:type="dxa"/>
+          </w:tcPr>
+          <w:p>
+            <w:pPr>
+              <w:rPr>
+                <w:rFonts w:eastAsiaTheme="minorEastAsia"/>
+              </w:rPr>
+            </w:pPr>
+            <w:r>
+              <w:rPr>
+                <w:rFonts w:eastAsiaTheme="minorEastAsia"/>
+              </w:rPr>
+              <w:t>60</w:t>
+            </w:r>
+          </w:p>
+        </w:tc>
+        <w:tc>
+          <w:tcPr>
+            <w:tcW w:w="551" w:type="dxa"/>
+          </w:tcPr>
+          <w:p>
+            <w:pPr>
+              <w:rPr>
+                <w:rFonts w:eastAsiaTheme="minorEastAsia"/>
+              </w:rPr>
+            </w:pPr>
+            <w:r>
+              <w:rPr>
+                <w:rFonts w:eastAsiaTheme="minorEastAsia"/>
+              </w:rPr>
+              <w:t>210</w:t>
+            </w:r>
+          </w:p>
+        </w:tc>
+      </w:tr>
+      <w:tr>
+        <w:tc>
+          <w:tcPr>
+            <w:tcW w:w="2518" w:type="dxa"/>
+          </w:tcPr>
+          <w:p>
+            <w:pPr>
+              <w:rPr>
+                <w:rFonts w:eastAsiaTheme="minorEastAsia"/>
+              </w:rPr>
+            </w:pPr>
+            <w:r>
+              <w:rPr>
+                <w:rFonts w:eastAsiaTheme="minorEastAsia"/>
+              </w:rPr>
+              <w:t>3</w:t>
+            </w:r>
+            <w:r>
+              <w:rPr>
+                <w:rFonts w:eastAsiaTheme="minorEastAsia"/>
+                <w:vertAlign w:val="superscript"/>
+              </w:rPr>
+              <w:t>rd</w:t>
+            </w:r>
+            <w:r>
+              <w:rPr>
+                <w:rFonts w:eastAsiaTheme="minorEastAsia"/>
+              </w:rPr>
+              <w:t xml:space="preserve"> harmonic angle</w:t>
+            </w:r>
+          </w:p>
+        </w:tc>
+        <w:tc>
+          <w:tcPr>
+            <w:tcW w:w="567" w:type="dxa"/>
+          </w:tcPr>
+          <w:p>
+            <w:pPr>
+              <w:rPr>
+                <w:rFonts w:eastAsiaTheme="minorEastAsia"/>
+              </w:rPr>
+            </w:pPr>
+            <w:r>
+              <w:rPr>
+                <w:rFonts w:eastAsiaTheme="minorEastAsia"/>
+              </w:rPr>
+              <w:t>0</w:t>
+            </w:r>
+          </w:p>
+        </w:tc>
+        <w:tc>
+          <w:tcPr>
+            <w:tcW w:w="567" w:type="dxa"/>
+          </w:tcPr>
+          <w:p>
+            <w:pPr>
+              <w:rPr>
+                <w:rFonts w:eastAsiaTheme="minorEastAsia"/>
+              </w:rPr>
+            </w:pPr>
+            <w:r>
+              <w:rPr>
+                <w:rFonts w:eastAsiaTheme="minorEastAsia"/>
+              </w:rPr>
+              <w:t>90</w:t>
+            </w:r>
+          </w:p>
+        </w:tc>
+        <w:tc>
+          <w:tcPr>
+            <w:tcW w:w="567" w:type="dxa"/>
+          </w:tcPr>
+          <w:p>
+            <w:pPr>
+              <w:rPr>
+                <w:rFonts w:eastAsiaTheme="minorEastAsia"/>
+              </w:rPr>
+            </w:pPr>
+            <w:r>
+              <w:rPr>
+                <w:rFonts w:eastAsiaTheme="minorEastAsia"/>
+              </w:rPr>
+              <w:t>180</w:t>
+            </w:r>
+          </w:p>
+        </w:tc>
+        <w:tc>
+          <w:tcPr>
+            <w:tcW w:w="567" w:type="dxa"/>
+          </w:tcPr>
+          <w:p>
+            <w:pPr>
+              <w:rPr>
+                <w:rFonts w:eastAsiaTheme="minorEastAsia"/>
+              </w:rPr>
+            </w:pPr>
+            <w:r>
+              <w:rPr>
+                <w:rFonts w:eastAsiaTheme="minorEastAsia"/>
+              </w:rPr>
+              <w:t>270</w:t>
+            </w:r>
+          </w:p>
+        </w:tc>
+        <w:tc>
+          <w:tcPr>
+            <w:tcW w:w="554" w:type="dxa"/>
+          </w:tcPr>
+          <w:p>
+            <w:pPr>
+              <w:rPr>
+                <w:rFonts w:eastAsiaTheme="minorEastAsia"/>
+              </w:rPr>
+            </w:pPr>
+            <w:r>
+              <w:rPr>
+                <w:rFonts w:eastAsiaTheme="minorEastAsia"/>
+              </w:rPr>
+              <w:t>0</w:t>
+            </w:r>
+          </w:p>
+        </w:tc>
+        <w:tc>
+          <w:tcPr>
+            <w:tcW w:w="580" w:type="dxa"/>
+          </w:tcPr>
+          <w:p>
+            <w:pPr>
+              <w:rPr>
+                <w:rFonts w:eastAsiaTheme="minorEastAsia"/>
+              </w:rPr>
+            </w:pPr>
+            <w:r>
+              <w:rPr>
+                <w:rFonts w:eastAsiaTheme="minorEastAsia"/>
+              </w:rPr>
+              <w:t>90</w:t>
+            </w:r>
+          </w:p>
+        </w:tc>
+        <w:tc>
+          <w:tcPr>
+            <w:tcW w:w="568" w:type="dxa"/>
+          </w:tcPr>
+          <w:p>
+            <w:pPr>
+              <w:rPr>
+                <w:rFonts w:eastAsiaTheme="minorEastAsia"/>
+              </w:rPr>
+            </w:pPr>
+            <w:r>
+              <w:rPr>
+                <w:rFonts w:eastAsiaTheme="minorEastAsia"/>
+              </w:rPr>
+              <w:t>180</w:t>
+            </w:r>
+          </w:p>
+        </w:tc>
+        <w:tc>
+          <w:tcPr>
+            <w:tcW w:w="567" w:type="dxa"/>
+          </w:tcPr>
+          <w:p>
+            <w:pPr>
+              <w:rPr>
+                <w:rFonts w:eastAsiaTheme="minorEastAsia"/>
+              </w:rPr>
+            </w:pPr>
+            <w:r>
+              <w:rPr>
+                <w:rFonts w:eastAsiaTheme="minorEastAsia"/>
+              </w:rPr>
+              <w:t>270</w:t>
+            </w:r>
+          </w:p>
+        </w:tc>
+        <w:tc>
+          <w:tcPr>
+            <w:tcW w:w="589" w:type="dxa"/>
+          </w:tcPr>
+          <w:p>
+            <w:pPr>
+              <w:rPr>
+                <w:rFonts w:eastAsiaTheme="minorEastAsia"/>
+              </w:rPr>
+            </w:pPr>
+            <w:r>
+              <w:rPr>
+                <w:rFonts w:eastAsiaTheme="minorEastAsia"/>
+              </w:rPr>
+              <w:t>0</w:t>
+            </w:r>
+          </w:p>
+        </w:tc>
+        <w:tc>
+          <w:tcPr>
+            <w:tcW w:w="551" w:type="dxa"/>
+          </w:tcPr>
+          <w:p>
+            <w:pPr>
+              <w:rPr>
+                <w:rFonts w:eastAsiaTheme="minorEastAsia"/>
+              </w:rPr>
+            </w:pPr>
+            <w:r>
+              <w:rPr>
+                <w:rFonts w:eastAsiaTheme="minorEastAsia"/>
+              </w:rPr>
+              <w:t>90</w:t>
+            </w:r>
+          </w:p>
+        </w:tc>
+        <w:tc>
+          <w:tcPr>
+            <w:tcW w:w="542" w:type="dxa"/>
+          </w:tcPr>
+          <w:p>
+            <w:pPr>
+              <w:rPr>
+                <w:rFonts w:eastAsiaTheme="minorEastAsia"/>
+              </w:rPr>
+            </w:pPr>
+            <w:r>
+              <w:rPr>
+                <w:rFonts w:eastAsiaTheme="minorEastAsia"/>
+              </w:rPr>
+              <w:t>180</w:t>
+            </w:r>
+          </w:p>
+        </w:tc>
+        <w:tc>
+          <w:tcPr>
+            <w:tcW w:w="551" w:type="dxa"/>
+          </w:tcPr>
+          <w:p>
+            <w:pPr>
+              <w:rPr>
+                <w:rFonts w:eastAsiaTheme="minorEastAsia"/>
+              </w:rPr>
+            </w:pPr>
+            <w:r>
+              <w:rPr>
+                <w:rFonts w:eastAsiaTheme="minorEastAsia"/>
+              </w:rPr>
+              <w:t>270</w:t>
+            </w:r>
+          </w:p>
+        </w:tc>
+      </w:tr>
+      <w:tr>
+        <w:tc>
+          <w:tcPr>
+            <w:tcW w:w="2518" w:type="dxa"/>
+          </w:tcPr>
+          <w:p>
+            <w:pPr>
+              <w:rPr>
+                <w:rFonts w:eastAsiaTheme="minorEastAsia"/>
+              </w:rPr>
+            </w:pPr>
+            <w:r>
+              <w:rPr>
+                <w:rFonts w:eastAsiaTheme="minorEastAsia"/>
+              </w:rPr>
+              <w:t>5</w:t>
+            </w:r>
+            <w:r>
+              <w:rPr>
+                <w:rFonts w:eastAsiaTheme="minorEastAsia"/>
+                <w:vertAlign w:val="superscript"/>
+              </w:rPr>
+              <w:t>th</w:t>
+            </w:r>
+            <w:r>
+              <w:rPr>
+                <w:rFonts w:eastAsiaTheme="minorEastAsia"/>
+              </w:rPr>
+              <w:t xml:space="preserve"> harmonic angle</w:t>
+            </w:r>
+          </w:p>
+        </w:tc>
+        <w:tc>
+          <w:tcPr>
+            <w:tcW w:w="567" w:type="dxa"/>
+          </w:tcPr>
+          <w:p>
+            <w:pPr>
+              <w:rPr>
+                <w:rFonts w:eastAsiaTheme="minorEastAsia"/>
+              </w:rPr>
+            </w:pPr>
+            <w:r>
+              <w:rPr>
+                <w:rFonts w:eastAsiaTheme="minorEastAsia"/>
+              </w:rPr>
+              <w:t>0</w:t>
+            </w:r>
+          </w:p>
+        </w:tc>
+        <w:tc>
+          <w:tcPr>
+            <w:tcW w:w="567" w:type="dxa"/>
+          </w:tcPr>
+          <w:p>
+            <w:pPr>
+              <w:rPr>
+                <w:rFonts w:eastAsiaTheme="minorEastAsia"/>
+              </w:rPr>
+            </w:pPr>
+            <w:r>
+              <w:rPr>
+                <w:rFonts w:eastAsiaTheme="minorEastAsia"/>
+              </w:rPr>
+              <w:t>30</w:t>
+            </w:r>
+          </w:p>
+        </w:tc>
+        <w:tc>
+          <w:tcPr>
+            <w:tcW w:w="567" w:type="dxa"/>
+          </w:tcPr>
+          <w:p>
+            <w:pPr>
+              <w:rPr>
+                <w:rFonts w:eastAsiaTheme="minorEastAsia"/>
+              </w:rPr>
+            </w:pPr>
+            <w:r>
+              <w:rPr>
+                <w:rFonts w:eastAsiaTheme="minorEastAsia"/>
+              </w:rPr>
+              <w:t>60</w:t>
+            </w:r>
+          </w:p>
+        </w:tc>
+        <w:tc>
+          <w:tcPr>
+            <w:tcW w:w="567" w:type="dxa"/>
+          </w:tcPr>
+          <w:p>
+            <w:pPr>
+              <w:rPr>
+                <w:rFonts w:eastAsiaTheme="minorEastAsia"/>
+              </w:rPr>
+            </w:pPr>
+            <w:r>
+              <w:rPr>
+                <w:rFonts w:eastAsiaTheme="minorEastAsia"/>
+              </w:rPr>
+              <w:t>90</w:t>
+            </w:r>
+          </w:p>
+        </w:tc>
+        <w:tc>
+          <w:tcPr>
+            <w:tcW w:w="554" w:type="dxa"/>
+          </w:tcPr>
+          <w:p>
+            <w:pPr>
+              <w:rPr>
+                <w:rFonts w:eastAsiaTheme="minorEastAsia"/>
+              </w:rPr>
+            </w:pPr>
+            <w:r>
+              <w:rPr>
+                <w:rFonts w:eastAsiaTheme="minorEastAsia"/>
+              </w:rPr>
+              <w:t>120</w:t>
+            </w:r>
+          </w:p>
+        </w:tc>
+        <w:tc>
+          <w:tcPr>
+            <w:tcW w:w="580" w:type="dxa"/>
+          </w:tcPr>
+          <w:p>
+            <w:pPr>
+              <w:rPr>
+                <w:rFonts w:eastAsiaTheme="minorEastAsia"/>
+              </w:rPr>
+            </w:pPr>
+            <w:r>
+              <w:rPr>
+                <w:rFonts w:eastAsiaTheme="minorEastAsia"/>
+              </w:rPr>
+              <w:t>150</w:t>
+            </w:r>
+          </w:p>
+        </w:tc>
+        <w:tc>
+          <w:tcPr>
+            <w:tcW w:w="568" w:type="dxa"/>
+          </w:tcPr>
+          <w:p>
+            <w:pPr>
+              <w:rPr>
+                <w:rFonts w:eastAsiaTheme="minorEastAsia"/>
+              </w:rPr>
+            </w:pPr>
+            <w:r>
+              <w:rPr>
+                <w:rFonts w:eastAsiaTheme="minorEastAsia"/>
+              </w:rPr>
+              <w:t>180</w:t>
+            </w:r>
+          </w:p>
+        </w:tc>
+        <w:tc>
+          <w:tcPr>
+            <w:tcW w:w="567" w:type="dxa"/>
+          </w:tcPr>
+          <w:p>
+            <w:pPr>
+              <w:rPr>
+                <w:rFonts w:eastAsiaTheme="minorEastAsia"/>
+              </w:rPr>
+            </w:pPr>
+            <w:r>
+              <w:rPr>
+                <w:rFonts w:eastAsiaTheme="minorEastAsia"/>
+              </w:rPr>
+              <w:t>210</w:t>
+            </w:r>
+          </w:p>
+        </w:tc>
+        <w:tc>
+          <w:tcPr>
+            <w:tcW w:w="589" w:type="dxa"/>
+          </w:tcPr>
+          <w:p>
+            <w:pPr>
+              <w:rPr>
+                <w:rFonts w:eastAsiaTheme="minorEastAsia"/>
+              </w:rPr>
+            </w:pPr>
+            <w:r>
+              <w:rPr>
+                <w:rFonts w:eastAsiaTheme="minorEastAsia"/>
+              </w:rPr>
+              <w:t>240</w:t>
+            </w:r>
+          </w:p>
+        </w:tc>
+        <w:tc>
+          <w:tcPr>
+            <w:tcW w:w="551" w:type="dxa"/>
+          </w:tcPr>
+          <w:p>
+            <w:pPr>
+              <w:rPr>
+                <w:rFonts w:eastAsiaTheme="minorEastAsia"/>
+              </w:rPr>
+            </w:pPr>
+            <w:r>
+              <w:rPr>
+                <w:rFonts w:eastAsiaTheme="minorEastAsia"/>
+              </w:rPr>
+              <w:t>270</w:t>
+            </w:r>
+          </w:p>
+        </w:tc>
+        <w:tc>
+          <w:tcPr>
+            <w:tcW w:w="542" w:type="dxa"/>
+          </w:tcPr>
+          <w:p>
+            <w:pPr>
+              <w:rPr>
+                <w:rFonts w:eastAsiaTheme="minorEastAsia"/>
+              </w:rPr>
+            </w:pPr>
+            <w:r>
+              <w:rPr>
+                <w:rFonts w:eastAsiaTheme="minorEastAsia"/>
+              </w:rPr>
+              <w:t>300</w:t>
+            </w:r>
+          </w:p>
+        </w:tc>
+        <w:tc>
+          <w:tcPr>
+            <w:tcW w:w="551" w:type="dxa"/>
+          </w:tcPr>
+          <w:p>
+            <w:pPr>
+              <w:rPr>
+                <w:rFonts w:eastAsiaTheme="minorEastAsia"/>
+              </w:rPr>
+            </w:pPr>
+            <w:r>
+              <w:rPr>
+                <w:rFonts w:eastAsiaTheme="minorEastAsia"/>
+              </w:rPr>
+              <w:t>330</w:t>
+            </w:r>
+          </w:p>
+        </w:tc>
+      </w:tr>
+      <w:tr>
+        <w:tc>
+          <w:tcPr>
+            <w:tcW w:w="2518" w:type="dxa"/>
+          </w:tcPr>
+          <w:p>
+            <w:pPr>
+              <w:rPr>
+                <w:rFonts w:eastAsiaTheme="minorEastAsia"/>
+              </w:rPr>
+            </w:pPr>
+            <w:r>
+              <w:rPr>
+                <w:rFonts w:eastAsiaTheme="minorEastAsia"/>
+              </w:rPr>
+              <w:t>Coil distribution</w:t>
+            </w:r>
+          </w:p>
+        </w:tc>
+        <w:tc>
+          <w:tcPr>
+            <w:tcW w:w="567" w:type="dxa"/>
+          </w:tcPr>
+          <w:p>
+            <w:pPr>
+              <w:rPr>
+                <w:rFonts w:eastAsiaTheme="minorEastAsia"/>
+              </w:rPr>
+            </w:pPr>
+            <w:r>
+              <w:rPr>
+                <w:rFonts w:eastAsiaTheme="minorEastAsia"/>
+              </w:rPr>
+              <w:t>A1</w:t>
+            </w:r>
+          </w:p>
+        </w:tc>
+        <w:tc>
+          <w:tcPr>
+            <w:tcW w:w="567" w:type="dxa"/>
+          </w:tcPr>
+          <w:p>
+            <w:pPr>
+              <w:rPr>
+                <w:rFonts w:eastAsiaTheme="minorEastAsia"/>
+              </w:rPr>
+            </w:pPr>
+            <w:r>
+              <w:rPr>
+                <w:rFonts w:eastAsiaTheme="minorEastAsia"/>
+              </w:rPr>
+              <w:t>-</w:t>
+            </w:r>
+            <w:r>
+              <w:rPr>
+                <w:rFonts w:eastAsiaTheme="minorEastAsia"/>
+              </w:rPr>
+              <w:t>A2</w:t>
+            </w:r>
+          </w:p>
+        </w:tc>
+        <w:tc>
+          <w:tcPr>
+            <w:tcW w:w="567" w:type="dxa"/>
+          </w:tcPr>
+          <w:p>
+            <w:pPr>
+              <w:rPr>
+                <w:rFonts w:eastAsiaTheme="minorEastAsia"/>
+              </w:rPr>
+            </w:pPr>
+            <w:r>
+              <w:rPr>
+                <w:rFonts w:eastAsiaTheme="minorEastAsia"/>
+              </w:rPr>
+              <w:t>-B</w:t>
+            </w:r>
+            <w:r>
+              <w:rPr>
+                <w:rFonts w:eastAsiaTheme="minorEastAsia"/>
+              </w:rPr>
+              <w:t>1</w:t>
+            </w:r>
+          </w:p>
+        </w:tc>
+        <w:tc>
+          <w:tcPr>
+            <w:tcW w:w="567" w:type="dxa"/>
+          </w:tcPr>
+          <w:p>
+            <w:pPr>
+              <w:rPr>
+                <w:rFonts w:eastAsiaTheme="minorEastAsia"/>
+              </w:rPr>
+            </w:pPr>
+            <w:r>
+              <w:rPr>
+                <w:rFonts w:eastAsiaTheme="minorEastAsia"/>
+              </w:rPr>
+              <w:t>B</w:t>
+            </w:r>
+            <w:r>
+              <w:rPr>
+                <w:rFonts w:eastAsiaTheme="minorEastAsia"/>
+              </w:rPr>
+              <w:t>2</w:t>
+            </w:r>
+          </w:p>
+        </w:tc>
+        <w:tc>
+          <w:tcPr>
+            <w:tcW w:w="554" w:type="dxa"/>
+          </w:tcPr>
+          <w:p>
+            <w:pPr>
+              <w:rPr>
+                <w:rFonts w:eastAsiaTheme="minorEastAsia"/>
+              </w:rPr>
+            </w:pPr>
+            <w:r>
+              <w:rPr>
+                <w:rFonts w:eastAsiaTheme="minorEastAsia"/>
+              </w:rPr>
+              <w:t>C</w:t>
+            </w:r>
+            <w:r>
+              <w:rPr>
+                <w:rFonts w:eastAsiaTheme="minorEastAsia"/>
+              </w:rPr>
+              <w:t>1</w:t>
+            </w:r>
+          </w:p>
+        </w:tc>
+        <w:tc>
+          <w:tcPr>
+            <w:tcW w:w="580" w:type="dxa"/>
+          </w:tcPr>
+          <w:p>
+            <w:pPr>
+              <w:rPr>
+                <w:rFonts w:eastAsiaTheme="minorEastAsia"/>
+              </w:rPr>
+            </w:pPr>
+            <w:r>
+              <w:rPr>
+                <w:rFonts w:eastAsiaTheme="minorEastAsia"/>
+              </w:rPr>
+              <w:t>-C</w:t>
+            </w:r>
+            <w:r>
+              <w:rPr>
+                <w:rFonts w:eastAsiaTheme="minorEastAsia"/>
+              </w:rPr>
+              <w:t>2</w:t>
+            </w:r>
+          </w:p>
+        </w:tc>
+        <w:tc>
+          <w:tcPr>
+            <w:tcW w:w="568" w:type="dxa"/>
+          </w:tcPr>
+          <w:p>
+            <w:pPr>
+              <w:rPr>
+                <w:rFonts w:eastAsiaTheme="minorEastAsia"/>
+              </w:rPr>
+            </w:pPr>
+            <w:r>
+              <w:rPr>
+                <w:rFonts w:eastAsiaTheme="minorEastAsia"/>
+              </w:rPr>
+              <w:t>-</w:t>
+            </w:r>
+            <w:r>
+              <w:rPr>
+                <w:rFonts w:eastAsiaTheme="minorEastAsia"/>
+              </w:rPr>
+              <w:t>A1</w:t>
+            </w:r>
+          </w:p>
+        </w:tc>
+        <w:tc>
+          <w:tcPr>
+            <w:tcW w:w="567" w:type="dxa"/>
+          </w:tcPr>
+          <w:p>
+            <w:pPr>
+              <w:rPr>
+                <w:rFonts w:eastAsiaTheme="minorEastAsia"/>
+              </w:rPr>
+            </w:pPr>
+            <w:r>
+              <w:rPr>
+                <w:rFonts w:eastAsiaTheme="minorEastAsia"/>
+              </w:rPr>
+              <w:t>A2</w:t>
+            </w:r>
+          </w:p>
+        </w:tc>
+        <w:tc>
+          <w:tcPr>
+            <w:tcW w:w="589" w:type="dxa"/>
+          </w:tcPr>
+          <w:p>
+            <w:pPr>
+              <w:rPr>
+                <w:rFonts w:eastAsiaTheme="minorEastAsia"/>
+              </w:rPr>
+            </w:pPr>
+            <w:r>
+              <w:rPr>
+                <w:rFonts w:eastAsiaTheme="minorEastAsia"/>
+              </w:rPr>
+              <w:t>B</w:t>
+            </w:r>
+            <w:r>
+              <w:rPr>
+                <w:rFonts w:eastAsiaTheme="minorEastAsia"/>
+              </w:rPr>
+              <w:t>1</w:t>
+            </w:r>
+          </w:p>
+        </w:tc>
+        <w:tc>
+          <w:tcPr>
+            <w:tcW w:w="551" w:type="dxa"/>
+          </w:tcPr>
+          <w:p>
+            <w:pPr>
+              <w:rPr>
+                <w:rFonts w:eastAsiaTheme="minorEastAsia"/>
+              </w:rPr>
+            </w:pPr>
+            <w:r>
+              <w:rPr>
+                <w:rFonts w:eastAsiaTheme="minorEastAsia"/>
+              </w:rPr>
+              <w:t>-B</w:t>
+            </w:r>
+            <w:r>
+              <w:rPr>
+                <w:rFonts w:eastAsiaTheme="minorEastAsia"/>
+              </w:rPr>
+              <w:t>2</w:t>
+            </w:r>
+          </w:p>
+        </w:tc>
+        <w:tc>
+          <w:tcPr>
+            <w:tcW w:w="542" w:type="dxa"/>
+          </w:tcPr>
+          <w:p>
+            <w:pPr>
+              <w:rPr>
+                <w:rFonts w:eastAsiaTheme="minorEastAsia"/>
+              </w:rPr>
+            </w:pPr>
+            <w:r>
+              <w:rPr>
+                <w:rFonts w:eastAsiaTheme="minorEastAsia"/>
+              </w:rPr>
+              <w:t>-C</w:t>
+            </w:r>
+            <w:r>
+              <w:rPr>
+                <w:rFonts w:eastAsiaTheme="minorEastAsia"/>
+              </w:rPr>
+              <w:t>1</w:t>
+            </w:r>
+          </w:p>
+        </w:tc>
+        <w:tc>
+          <w:tcPr>
+            <w:tcW w:w="551" w:type="dxa"/>
+          </w:tcPr>
+          <w:p>
+            <w:pPr>
+              <w:rPr>
+                <w:rFonts w:eastAsiaTheme="minorEastAsia"/>
+              </w:rPr>
+            </w:pPr>
+            <w:r>
+              <w:rPr>
+                <w:rFonts w:eastAsiaTheme="minorEastAsia"/>
+              </w:rPr>
+              <w:t>C</w:t>
+            </w:r>
+            <w:r>
+              <w:rPr>
+                <w:rFonts w:eastAsiaTheme="minorEastAsia"/>
+              </w:rPr>
+              <w:t>2</w:t>
+            </w:r>
+          </w:p>
+        </w:tc>
+      </w:tr>
+    </w:tbl>
+    <w:p>
+      <w:pPr>
+        <w:rPr>
+          <w:rFonts w:eastAsiaTheme="minorEastAsia"/>
+        </w:rPr>
+      </w:pPr>
+    </w:p>
+    <w:tbl>
+      <w:tblPr>
+        <w:tblStyle w:val="TabloKlavuzu"/>
+        <w:tblW w:w="0" w:type="auto"/>
+        <w:tblLook w:val="04A0" w:firstRow="1" w:lastRow="0" w:firstColumn="1" w:lastColumn="0" w:noHBand="0" w:noVBand="1"/>
+      </w:tblPr>
+      <w:tblGrid>
+        <w:gridCol w:w="2510"/>
+        <w:gridCol w:w="566"/>
+        <w:gridCol w:w="567"/>
+        <w:gridCol w:w="567"/>
+        <w:gridCol w:w="567"/>
+        <w:gridCol w:w="554"/>
+        <w:gridCol w:w="580"/>
+        <w:gridCol w:w="568"/>
+        <w:gridCol w:w="567"/>
+        <w:gridCol w:w="589"/>
+        <w:gridCol w:w="551"/>
+        <w:gridCol w:w="551"/>
+        <w:gridCol w:w="551"/>
+      </w:tblGrid>
+      <w:tr>
+        <w:tc>
+          <w:tcPr>
+            <w:tcW w:w="2518" w:type="dxa"/>
+          </w:tcPr>
+          <w:p>
+            <w:pPr>
+              <w:rPr>
+                <w:rFonts w:eastAsiaTheme="minorEastAsia"/>
+              </w:rPr>
+            </w:pPr>
+            <w:r>
+              <w:rPr>
+                <w:rFonts w:eastAsiaTheme="minorEastAsia"/>
+              </w:rPr>
+              <w:t>Slot number</w:t>
+            </w:r>
+          </w:p>
+        </w:tc>
+        <w:tc>
+          <w:tcPr>
+            <w:tcW w:w="567" w:type="dxa"/>
+          </w:tcPr>
+          <w:p>
+            <w:pPr>
+              <w:rPr>
+                <w:rFonts w:eastAsiaTheme="minorEastAsia"/>
+              </w:rPr>
+            </w:pPr>
+            <w:r>
+              <w:rPr>
+                <w:rFonts w:eastAsiaTheme="minorEastAsia"/>
+              </w:rPr>
+              <w:t>13</w:t>
+            </w:r>
+          </w:p>
+        </w:tc>
+        <w:tc>
+          <w:tcPr>
+            <w:tcW w:w="567" w:type="dxa"/>
+          </w:tcPr>
+          <w:p>
+            <w:pPr>
+              <w:rPr>
+                <w:rFonts w:eastAsiaTheme="minorEastAsia"/>
+              </w:rPr>
+            </w:pPr>
+            <w:r>
+              <w:rPr>
+                <w:rFonts w:eastAsiaTheme="minorEastAsia"/>
+              </w:rPr>
+              <w:t>14</w:t>
+            </w:r>
+          </w:p>
+        </w:tc>
+        <w:tc>
+          <w:tcPr>
+            <w:tcW w:w="567" w:type="dxa"/>
+          </w:tcPr>
+          <w:p>
+            <w:pPr>
+              <w:rPr>
+                <w:rFonts w:eastAsiaTheme="minorEastAsia"/>
+              </w:rPr>
+            </w:pPr>
+            <w:r>
+              <w:rPr>
+                <w:rFonts w:eastAsiaTheme="minorEastAsia"/>
+              </w:rPr>
+              <w:t>15</w:t>
+            </w:r>
+          </w:p>
+        </w:tc>
+        <w:tc>
+          <w:tcPr>
+            <w:tcW w:w="567" w:type="dxa"/>
+          </w:tcPr>
+          <w:p>
+            <w:pPr>
+              <w:rPr>
+                <w:rFonts w:eastAsiaTheme="minorEastAsia"/>
+              </w:rPr>
+            </w:pPr>
+            <w:r>
+              <w:rPr>
+                <w:rFonts w:eastAsiaTheme="minorEastAsia"/>
+              </w:rPr>
+              <w:t>16</w:t>
+            </w:r>
+          </w:p>
+        </w:tc>
+        <w:tc>
+          <w:tcPr>
+            <w:tcW w:w="554" w:type="dxa"/>
+          </w:tcPr>
+          <w:p>
+            <w:pPr>
+              <w:rPr>
+                <w:rFonts w:eastAsiaTheme="minorEastAsia"/>
+              </w:rPr>
+            </w:pPr>
+            <w:r>
+              <w:rPr>
+                <w:rFonts w:eastAsiaTheme="minorEastAsia"/>
+              </w:rPr>
+              <w:t>17</w:t>
+            </w:r>
+          </w:p>
+        </w:tc>
+        <w:tc>
+          <w:tcPr>
+            <w:tcW w:w="580" w:type="dxa"/>
+          </w:tcPr>
+          <w:p>
+            <w:pPr>
+              <w:rPr>
+                <w:rFonts w:eastAsiaTheme="minorEastAsia"/>
+              </w:rPr>
+            </w:pPr>
+            <w:r>
+              <w:rPr>
+                <w:rFonts w:eastAsiaTheme="minorEastAsia"/>
+              </w:rPr>
+              <w:t>18</w:t>
+            </w:r>
+          </w:p>
+        </w:tc>
+        <w:tc>
+          <w:tcPr>
+            <w:tcW w:w="568" w:type="dxa"/>
+          </w:tcPr>
+          <w:p>
+            <w:pPr>
+              <w:rPr>
+                <w:rFonts w:eastAsiaTheme="minorEastAsia"/>
+              </w:rPr>
+            </w:pPr>
+            <w:r>
+              <w:rPr>
+                <w:rFonts w:eastAsiaTheme="minorEastAsia"/>
+              </w:rPr>
+              <w:t>19</w:t>
+            </w:r>
+          </w:p>
+        </w:tc>
+        <w:tc>
+          <w:tcPr>
+            <w:tcW w:w="567" w:type="dxa"/>
+          </w:tcPr>
+          <w:p>
+            <w:pPr>
+              <w:rPr>
+                <w:rFonts w:eastAsiaTheme="minorEastAsia"/>
+              </w:rPr>
+            </w:pPr>
+            <w:r>
+              <w:rPr>
+                <w:rFonts w:eastAsiaTheme="minorEastAsia"/>
+              </w:rPr>
+              <w:t>20</w:t>
+            </w:r>
+          </w:p>
+        </w:tc>
+        <w:tc>
+          <w:tcPr>
+            <w:tcW w:w="589" w:type="dxa"/>
+          </w:tcPr>
+          <w:p>
+            <w:pPr>
+              <w:rPr>
+                <w:rFonts w:eastAsiaTheme="minorEastAsia"/>
+              </w:rPr>
+            </w:pPr>
+            <w:r>
+              <w:rPr>
+                <w:rFonts w:eastAsiaTheme="minorEastAsia"/>
+              </w:rPr>
+              <w:t>21</w:t>
+            </w:r>
+          </w:p>
+        </w:tc>
+        <w:tc>
+          <w:tcPr>
+            <w:tcW w:w="551" w:type="dxa"/>
+          </w:tcPr>
+          <w:p>
+            <w:pPr>
+              <w:rPr>
+                <w:rFonts w:eastAsiaTheme="minorEastAsia"/>
+              </w:rPr>
+            </w:pPr>
+            <w:r>
+              <w:rPr>
+                <w:rFonts w:eastAsiaTheme="minorEastAsia"/>
+              </w:rPr>
+              <w:t>22</w:t>
+            </w:r>
+          </w:p>
+        </w:tc>
+        <w:tc>
+          <w:tcPr>
+            <w:tcW w:w="542" w:type="dxa"/>
+          </w:tcPr>
+          <w:p>
+            <w:pPr>
+              <w:rPr>
+                <w:rFonts w:eastAsiaTheme="minorEastAsia"/>
+              </w:rPr>
+            </w:pPr>
+            <w:r>
+              <w:rPr>
+                <w:rFonts w:eastAsiaTheme="minorEastAsia"/>
+              </w:rPr>
+              <w:t>23</w:t>
+            </w:r>
+          </w:p>
+        </w:tc>
+        <w:tc>
+          <w:tcPr>
+            <w:tcW w:w="551" w:type="dxa"/>
+          </w:tcPr>
+          <w:p>
+            <w:pPr>
+              <w:rPr>
+                <w:rFonts w:eastAsiaTheme="minorEastAsia"/>
+              </w:rPr>
+            </w:pPr>
+            <w:r>
+              <w:rPr>
+                <w:rFonts w:eastAsiaTheme="minorEastAsia"/>
+              </w:rPr>
+              <w:t>24</w:t>
+            </w:r>
+          </w:p>
+        </w:tc>
+      </w:tr>
+      <w:tr>
+        <w:tc>
+          <w:tcPr>
+            <w:tcW w:w="2518" w:type="dxa"/>
+          </w:tcPr>
+          <w:p>
+            <w:pPr>
+              <w:rPr>
+                <w:rFonts w:eastAsiaTheme="minorEastAsia"/>
+              </w:rPr>
+            </w:pPr>
+            <w:r>
+              <w:rPr>
+                <w:rFonts w:eastAsiaTheme="minorEastAsia"/>
+              </w:rPr>
+              <w:t>Electrical angle (degree)</w:t>
+            </w:r>
+          </w:p>
+        </w:tc>
+        <w:tc>
+          <w:tcPr>
+            <w:tcW w:w="567" w:type="dxa"/>
+          </w:tcPr>
+          <w:p>
+            <w:pPr>
+              <w:rPr>
+                <w:rFonts w:eastAsiaTheme="minorEastAsia"/>
+              </w:rPr>
+            </w:pPr>
+            <w:r>
+              <w:rPr>
+                <w:rFonts w:eastAsiaTheme="minorEastAsia"/>
+              </w:rPr>
+              <w:t>0</w:t>
+            </w:r>
+          </w:p>
+        </w:tc>
+        <w:tc>
+          <w:tcPr>
+            <w:tcW w:w="567" w:type="dxa"/>
+          </w:tcPr>
+          <w:p>
+            <w:pPr>
+              <w:rPr>
+                <w:rFonts w:eastAsiaTheme="minorEastAsia"/>
+              </w:rPr>
+            </w:pPr>
+            <w:r>
+              <w:rPr>
+                <w:rFonts w:eastAsiaTheme="minorEastAsia"/>
+              </w:rPr>
+              <w:t>150</w:t>
+            </w:r>
+          </w:p>
+        </w:tc>
+        <w:tc>
+          <w:tcPr>
+            <w:tcW w:w="567" w:type="dxa"/>
+          </w:tcPr>
+          <w:p>
+            <w:pPr>
+              <w:rPr>
+                <w:rFonts w:eastAsiaTheme="minorEastAsia"/>
+              </w:rPr>
+            </w:pPr>
+            <w:r>
+              <w:rPr>
+                <w:rFonts w:eastAsiaTheme="minorEastAsia"/>
+              </w:rPr>
+              <w:t>300</w:t>
+            </w:r>
+          </w:p>
+        </w:tc>
+        <w:tc>
+          <w:tcPr>
+            <w:tcW w:w="567" w:type="dxa"/>
+          </w:tcPr>
+          <w:p>
+            <w:pPr>
+              <w:rPr>
+                <w:rFonts w:eastAsiaTheme="minorEastAsia"/>
+              </w:rPr>
+            </w:pPr>
+            <w:r>
+              <w:rPr>
+                <w:rFonts w:eastAsiaTheme="minorEastAsia"/>
+              </w:rPr>
+              <w:t>90</w:t>
+            </w:r>
+          </w:p>
+        </w:tc>
+        <w:tc>
+          <w:tcPr>
+            <w:tcW w:w="554" w:type="dxa"/>
+          </w:tcPr>
+          <w:p>
+            <w:pPr>
+              <w:rPr>
+                <w:rFonts w:eastAsiaTheme="minorEastAsia"/>
+              </w:rPr>
+            </w:pPr>
+            <w:r>
+              <w:rPr>
+                <w:rFonts w:eastAsiaTheme="minorEastAsia"/>
+              </w:rPr>
+              <w:t>240</w:t>
+            </w:r>
+          </w:p>
+        </w:tc>
+        <w:tc>
+          <w:tcPr>
+            <w:tcW w:w="580" w:type="dxa"/>
+          </w:tcPr>
+          <w:p>
+            <w:pPr>
+              <w:rPr>
+                <w:rFonts w:eastAsiaTheme="minorEastAsia"/>
+              </w:rPr>
+            </w:pPr>
+            <w:r>
+              <w:rPr>
+                <w:rFonts w:eastAsiaTheme="minorEastAsia"/>
+              </w:rPr>
+              <w:t>30</w:t>
+            </w:r>
+          </w:p>
+        </w:tc>
+        <w:tc>
+          <w:tcPr>
+            <w:tcW w:w="568" w:type="dxa"/>
+          </w:tcPr>
+          <w:p>
+            <w:pPr>
+              <w:rPr>
+                <w:rFonts w:eastAsiaTheme="minorEastAsia"/>
+              </w:rPr>
+            </w:pPr>
+            <w:r>
+              <w:rPr>
+                <w:rFonts w:eastAsiaTheme="minorEastAsia"/>
+              </w:rPr>
+              <w:t>180</w:t>
+            </w:r>
+          </w:p>
+        </w:tc>
+        <w:tc>
+          <w:tcPr>
+            <w:tcW w:w="567" w:type="dxa"/>
+          </w:tcPr>
+          <w:p>
+            <w:pPr>
+              <w:rPr>
+                <w:rFonts w:eastAsiaTheme="minorEastAsia"/>
+              </w:rPr>
+            </w:pPr>
+            <w:r>
+              <w:rPr>
+                <w:rFonts w:eastAsiaTheme="minorEastAsia"/>
+              </w:rPr>
+              <w:t>330</w:t>
+            </w:r>
+          </w:p>
+        </w:tc>
+        <w:tc>
+          <w:tcPr>
+            <w:tcW w:w="589" w:type="dxa"/>
+          </w:tcPr>
+          <w:p>
+            <w:pPr>
+              <w:rPr>
+                <w:rFonts w:eastAsiaTheme="minorEastAsia"/>
+              </w:rPr>
+            </w:pPr>
+            <w:r>
+              <w:rPr>
+                <w:rFonts w:eastAsiaTheme="minorEastAsia"/>
+              </w:rPr>
+              <w:t>120</w:t>
+            </w:r>
+          </w:p>
+        </w:tc>
+        <w:tc>
+          <w:tcPr>
+            <w:tcW w:w="551" w:type="dxa"/>
+          </w:tcPr>
+          <w:p>
+            <w:pPr>
+              <w:rPr>
+                <w:rFonts w:eastAsiaTheme="minorEastAsia"/>
+              </w:rPr>
+            </w:pPr>
+            <w:r>
+              <w:rPr>
+                <w:rFonts w:eastAsiaTheme="minorEastAsia"/>
+              </w:rPr>
+              <w:t>270</w:t>
+            </w:r>
+          </w:p>
+        </w:tc>
+        <w:tc>
+          <w:tcPr>
+            <w:tcW w:w="542" w:type="dxa"/>
+          </w:tcPr>
+          <w:p>
+            <w:pPr>
+              <w:rPr>
+                <w:rFonts w:eastAsiaTheme="minorEastAsia"/>
+              </w:rPr>
+            </w:pPr>
+            <w:r>
+              <w:rPr>
+                <w:rFonts w:eastAsiaTheme="minorEastAsia"/>
+              </w:rPr>
+              <w:t>60</w:t>
+            </w:r>
+          </w:p>
+        </w:tc>
+        <w:tc>
+          <w:tcPr>
+            <w:tcW w:w="551" w:type="dxa"/>
+          </w:tcPr>
+          <w:p>
+            <w:pPr>
+              <w:rPr>
+                <w:rFonts w:eastAsiaTheme="minorEastAsia"/>
+              </w:rPr>
+            </w:pPr>
+            <w:r>
+              <w:rPr>
+                <w:rFonts w:eastAsiaTheme="minorEastAsia"/>
+              </w:rPr>
+              <w:t>210</w:t>
+            </w:r>
+          </w:p>
+        </w:tc>
+      </w:tr>
+      <w:tr>
+        <w:tc>
+          <w:tcPr>
+            <w:tcW w:w="2518" w:type="dxa"/>
+          </w:tcPr>
+          <w:p>
+            <w:pPr>
+              <w:rPr>
+                <w:rFonts w:eastAsiaTheme="minorEastAsia"/>
+              </w:rPr>
+            </w:pPr>
+            <w:r>
+              <w:rPr>
+                <w:rFonts w:eastAsiaTheme="minorEastAsia"/>
+              </w:rPr>
+              <w:t>3</w:t>
+            </w:r>
+            <w:r>
+              <w:rPr>
+                <w:rFonts w:eastAsiaTheme="minorEastAsia"/>
+                <w:vertAlign w:val="superscript"/>
+              </w:rPr>
+              <w:t>rd</w:t>
+            </w:r>
+            <w:r>
+              <w:rPr>
+                <w:rFonts w:eastAsiaTheme="minorEastAsia"/>
+              </w:rPr>
+              <w:t xml:space="preserve"> harmonic angle</w:t>
+            </w:r>
+          </w:p>
+        </w:tc>
+        <w:tc>
+          <w:tcPr>
+            <w:tcW w:w="567" w:type="dxa"/>
+          </w:tcPr>
+          <w:p>
+            <w:pPr>
+              <w:rPr>
+                <w:rFonts w:eastAsiaTheme="minorEastAsia"/>
+              </w:rPr>
+            </w:pPr>
+            <w:r>
+              <w:rPr>
+                <w:rFonts w:eastAsiaTheme="minorEastAsia"/>
+              </w:rPr>
+              <w:t>0</w:t>
+            </w:r>
+          </w:p>
+        </w:tc>
+        <w:tc>
+          <w:tcPr>
+            <w:tcW w:w="567" w:type="dxa"/>
+          </w:tcPr>
+          <w:p>
+            <w:pPr>
+              <w:rPr>
+                <w:rFonts w:eastAsiaTheme="minorEastAsia"/>
+              </w:rPr>
+            </w:pPr>
+            <w:r>
+              <w:rPr>
+                <w:rFonts w:eastAsiaTheme="minorEastAsia"/>
+              </w:rPr>
+              <w:t>90</w:t>
+            </w:r>
+          </w:p>
+        </w:tc>
+        <w:tc>
+          <w:tcPr>
+            <w:tcW w:w="567" w:type="dxa"/>
+          </w:tcPr>
+          <w:p>
+            <w:pPr>
+              <w:rPr>
+                <w:rFonts w:eastAsiaTheme="minorEastAsia"/>
+              </w:rPr>
+            </w:pPr>
+            <w:r>
+              <w:rPr>
+                <w:rFonts w:eastAsiaTheme="minorEastAsia"/>
+              </w:rPr>
+              <w:t>180</w:t>
+            </w:r>
+          </w:p>
+        </w:tc>
+        <w:tc>
+          <w:tcPr>
+            <w:tcW w:w="567" w:type="dxa"/>
+          </w:tcPr>
+          <w:p>
+            <w:pPr>
+              <w:rPr>
+                <w:rFonts w:eastAsiaTheme="minorEastAsia"/>
+              </w:rPr>
+            </w:pPr>
+            <w:r>
+              <w:rPr>
+                <w:rFonts w:eastAsiaTheme="minorEastAsia"/>
+              </w:rPr>
+              <w:t>270</w:t>
+            </w:r>
+          </w:p>
+        </w:tc>
+        <w:tc>
+          <w:tcPr>
+            <w:tcW w:w="554" w:type="dxa"/>
+          </w:tcPr>
+          <w:p>
+            <w:pPr>
+              <w:rPr>
+                <w:rFonts w:eastAsiaTheme="minorEastAsia"/>
+              </w:rPr>
+            </w:pPr>
+            <w:r>
+              <w:rPr>
+                <w:rFonts w:eastAsiaTheme="minorEastAsia"/>
+              </w:rPr>
+              <w:t>0</w:t>
+            </w:r>
+          </w:p>
+        </w:tc>
+        <w:tc>
+          <w:tcPr>
+            <w:tcW w:w="580" w:type="dxa"/>
+          </w:tcPr>
+          <w:p>
+            <w:pPr>
+              <w:rPr>
+                <w:rFonts w:eastAsiaTheme="minorEastAsia"/>
+              </w:rPr>
+            </w:pPr>
+            <w:r>
+              <w:rPr>
+                <w:rFonts w:eastAsiaTheme="minorEastAsia"/>
+              </w:rPr>
+              <w:t>90</w:t>
+            </w:r>
+          </w:p>
+        </w:tc>
+        <w:tc>
+          <w:tcPr>
+            <w:tcW w:w="568" w:type="dxa"/>
+          </w:tcPr>
+          <w:p>
+            <w:pPr>
+              <w:rPr>
+                <w:rFonts w:eastAsiaTheme="minorEastAsia"/>
+              </w:rPr>
+            </w:pPr>
+            <w:r>
+              <w:rPr>
+                <w:rFonts w:eastAsiaTheme="minorEastAsia"/>
+              </w:rPr>
+              <w:t>180</w:t>
+            </w:r>
+          </w:p>
+        </w:tc>
+        <w:tc>
+          <w:tcPr>
+            <w:tcW w:w="567" w:type="dxa"/>
+          </w:tcPr>
+          <w:p>
+            <w:pPr>
+              <w:rPr>
+                <w:rFonts w:eastAsiaTheme="minorEastAsia"/>
+              </w:rPr>
+            </w:pPr>
+            <w:r>
+              <w:rPr>
+                <w:rFonts w:eastAsiaTheme="minorEastAsia"/>
+              </w:rPr>
+              <w:t>270</w:t>
+            </w:r>
+          </w:p>
+        </w:tc>
+        <w:tc>
+          <w:tcPr>
+            <w:tcW w:w="589" w:type="dxa"/>
+          </w:tcPr>
+          <w:p>
+            <w:pPr>
+              <w:rPr>
+                <w:rFonts w:eastAsiaTheme="minorEastAsia"/>
+              </w:rPr>
+            </w:pPr>
+            <w:r>
+              <w:rPr>
+                <w:rFonts w:eastAsiaTheme="minorEastAsia"/>
+              </w:rPr>
+              <w:t>0</w:t>
+            </w:r>
+          </w:p>
+        </w:tc>
+        <w:tc>
+          <w:tcPr>
+            <w:tcW w:w="551" w:type="dxa"/>
+          </w:tcPr>
+          <w:p>
+            <w:pPr>
+              <w:rPr>
+                <w:rFonts w:eastAsiaTheme="minorEastAsia"/>
+              </w:rPr>
+            </w:pPr>
+            <w:r>
+              <w:rPr>
+                <w:rFonts w:eastAsiaTheme="minorEastAsia"/>
+              </w:rPr>
+              <w:t>90</w:t>
+            </w:r>
+          </w:p>
+        </w:tc>
+        <w:tc>
+          <w:tcPr>
+            <w:tcW w:w="542" w:type="dxa"/>
+          </w:tcPr>
+          <w:p>
+            <w:pPr>
+              <w:rPr>
+                <w:rFonts w:eastAsiaTheme="minorEastAsia"/>
+              </w:rPr>
+            </w:pPr>
+            <w:r>
+              <w:rPr>
+                <w:rFonts w:eastAsiaTheme="minorEastAsia"/>
+              </w:rPr>
+              <w:t>180</w:t>
+            </w:r>
+          </w:p>
+        </w:tc>
+        <w:tc>
+          <w:tcPr>
+            <w:tcW w:w="551" w:type="dxa"/>
+          </w:tcPr>
+          <w:p>
+            <w:pPr>
+              <w:rPr>
+                <w:rFonts w:eastAsiaTheme="minorEastAsia"/>
+              </w:rPr>
+            </w:pPr>
+            <w:r>
+              <w:rPr>
+                <w:rFonts w:eastAsiaTheme="minorEastAsia"/>
+              </w:rPr>
+              <w:t>270</w:t>
+            </w:r>
+          </w:p>
+        </w:tc>
+      </w:tr>
+      <w:tr>
+        <w:tc>
+          <w:tcPr>
+            <w:tcW w:w="2518" w:type="dxa"/>
+          </w:tcPr>
+          <w:p>
+            <w:pPr>
+              <w:rPr>
+                <w:rFonts w:eastAsiaTheme="minorEastAsia"/>
+              </w:rPr>
+            </w:pPr>
+            <w:r>
+              <w:rPr>
+                <w:rFonts w:eastAsiaTheme="minorEastAsia"/>
+              </w:rPr>
+              <w:t>5</w:t>
+            </w:r>
+            <w:r>
+              <w:rPr>
+                <w:rFonts w:eastAsiaTheme="minorEastAsia"/>
+                <w:vertAlign w:val="superscript"/>
+              </w:rPr>
+              <w:t>th</w:t>
+            </w:r>
+            <w:r>
+              <w:rPr>
+                <w:rFonts w:eastAsiaTheme="minorEastAsia"/>
+              </w:rPr>
+              <w:t xml:space="preserve"> harmonic angle</w:t>
+            </w:r>
+          </w:p>
+        </w:tc>
+        <w:tc>
+          <w:tcPr>
+            <w:tcW w:w="567" w:type="dxa"/>
+          </w:tcPr>
+          <w:p>
+            <w:pPr>
+              <w:rPr>
+                <w:rFonts w:eastAsiaTheme="minorEastAsia"/>
+              </w:rPr>
+            </w:pPr>
+            <w:r>
+              <w:rPr>
+                <w:rFonts w:eastAsiaTheme="minorEastAsia"/>
+              </w:rPr>
+              <w:t>0</w:t>
+            </w:r>
+          </w:p>
+        </w:tc>
+        <w:tc>
+          <w:tcPr>
+            <w:tcW w:w="567" w:type="dxa"/>
+          </w:tcPr>
+          <w:p>
+            <w:pPr>
+              <w:rPr>
+                <w:rFonts w:eastAsiaTheme="minorEastAsia"/>
+              </w:rPr>
+            </w:pPr>
+            <w:r>
+              <w:rPr>
+                <w:rFonts w:eastAsiaTheme="minorEastAsia"/>
+              </w:rPr>
+              <w:t>30</w:t>
+            </w:r>
+          </w:p>
+        </w:tc>
+        <w:tc>
+          <w:tcPr>
+            <w:tcW w:w="567" w:type="dxa"/>
+          </w:tcPr>
+          <w:p>
+            <w:pPr>
+              <w:rPr>
+                <w:rFonts w:eastAsiaTheme="minorEastAsia"/>
+              </w:rPr>
+            </w:pPr>
+            <w:r>
+              <w:rPr>
+                <w:rFonts w:eastAsiaTheme="minorEastAsia"/>
+              </w:rPr>
+              <w:t>60</w:t>
+            </w:r>
+          </w:p>
+        </w:tc>
+        <w:tc>
+          <w:tcPr>
+            <w:tcW w:w="567" w:type="dxa"/>
+          </w:tcPr>
+          <w:p>
+            <w:pPr>
+              <w:rPr>
+                <w:rFonts w:eastAsiaTheme="minorEastAsia"/>
+              </w:rPr>
+            </w:pPr>
+            <w:r>
+              <w:rPr>
+                <w:rFonts w:eastAsiaTheme="minorEastAsia"/>
+              </w:rPr>
+              <w:t>90</w:t>
+            </w:r>
+          </w:p>
+        </w:tc>
+        <w:tc>
+          <w:tcPr>
+            <w:tcW w:w="554" w:type="dxa"/>
+          </w:tcPr>
+          <w:p>
+            <w:pPr>
+              <w:rPr>
+                <w:rFonts w:eastAsiaTheme="minorEastAsia"/>
+              </w:rPr>
+            </w:pPr>
+            <w:r>
+              <w:rPr>
+                <w:rFonts w:eastAsiaTheme="minorEastAsia"/>
+              </w:rPr>
+              <w:t>120</w:t>
+            </w:r>
+          </w:p>
+        </w:tc>
+        <w:tc>
+          <w:tcPr>
+            <w:tcW w:w="580" w:type="dxa"/>
+          </w:tcPr>
+          <w:p>
+            <w:pPr>
+              <w:rPr>
+                <w:rFonts w:eastAsiaTheme="minorEastAsia"/>
+              </w:rPr>
+            </w:pPr>
+            <w:r>
+              <w:rPr>
+                <w:rFonts w:eastAsiaTheme="minorEastAsia"/>
+              </w:rPr>
+              <w:t>150</w:t>
+            </w:r>
+          </w:p>
+        </w:tc>
+        <w:tc>
+          <w:tcPr>
+            <w:tcW w:w="568" w:type="dxa"/>
+          </w:tcPr>
+          <w:p>
+            <w:pPr>
+              <w:rPr>
+                <w:rFonts w:eastAsiaTheme="minorEastAsia"/>
+              </w:rPr>
+            </w:pPr>
+            <w:r>
+              <w:rPr>
+                <w:rFonts w:eastAsiaTheme="minorEastAsia"/>
+              </w:rPr>
+              <w:t>180</w:t>
+            </w:r>
+          </w:p>
+        </w:tc>
+        <w:tc>
+          <w:tcPr>
+            <w:tcW w:w="567" w:type="dxa"/>
+          </w:tcPr>
+          <w:p>
+            <w:pPr>
+              <w:rPr>
+                <w:rFonts w:eastAsiaTheme="minorEastAsia"/>
+              </w:rPr>
+            </w:pPr>
+            <w:r>
+              <w:rPr>
+                <w:rFonts w:eastAsiaTheme="minorEastAsia"/>
+              </w:rPr>
+              <w:t>210</w:t>
+            </w:r>
+          </w:p>
+        </w:tc>
+        <w:tc>
+          <w:tcPr>
+            <w:tcW w:w="589" w:type="dxa"/>
+          </w:tcPr>
+          <w:p>
+            <w:pPr>
+              <w:rPr>
+                <w:rFonts w:eastAsiaTheme="minorEastAsia"/>
+              </w:rPr>
+            </w:pPr>
+            <w:r>
+              <w:rPr>
+                <w:rFonts w:eastAsiaTheme="minorEastAsia"/>
+              </w:rPr>
+              <w:t>240</w:t>
+            </w:r>
+          </w:p>
+        </w:tc>
+        <w:tc>
+          <w:tcPr>
+            <w:tcW w:w="551" w:type="dxa"/>
+          </w:tcPr>
+          <w:p>
+            <w:pPr>
+              <w:rPr>
+                <w:rFonts w:eastAsiaTheme="minorEastAsia"/>
+              </w:rPr>
+            </w:pPr>
+            <w:r>
+              <w:rPr>
+                <w:rFonts w:eastAsiaTheme="minorEastAsia"/>
+              </w:rPr>
+              <w:t>270</w:t>
+            </w:r>
+          </w:p>
+        </w:tc>
+        <w:tc>
+          <w:tcPr>
+            <w:tcW w:w="542" w:type="dxa"/>
+          </w:tcPr>
+          <w:p>
+            <w:pPr>
+              <w:rPr>
+                <w:rFonts w:eastAsiaTheme="minorEastAsia"/>
+              </w:rPr>
+            </w:pPr>
+            <w:r>
+              <w:rPr>
+                <w:rFonts w:eastAsiaTheme="minorEastAsia"/>
+              </w:rPr>
+              <w:t>300</w:t>
+            </w:r>
+          </w:p>
+        </w:tc>
+        <w:tc>
+          <w:tcPr>
+            <w:tcW w:w="551" w:type="dxa"/>
+          </w:tcPr>
+          <w:p>
+            <w:pPr>
+              <w:rPr>
+                <w:rFonts w:eastAsiaTheme="minorEastAsia"/>
+              </w:rPr>
+            </w:pPr>
+            <w:r>
+              <w:rPr>
+                <w:rFonts w:eastAsiaTheme="minorEastAsia"/>
+              </w:rPr>
+              <w:t>330</w:t>
+            </w:r>
+          </w:p>
+        </w:tc>
+      </w:tr>
+      <w:tr>
+        <w:tc>
+          <w:tcPr>
+            <w:tcW w:w="2518" w:type="dxa"/>
+          </w:tcPr>
+          <w:p>
+            <w:pPr>
+              <w:rPr>
+                <w:rFonts w:eastAsiaTheme="minorEastAsia"/>
+              </w:rPr>
+            </w:pPr>
+            <w:r>
+              <w:rPr>
+                <w:rFonts w:eastAsiaTheme="minorEastAsia"/>
+              </w:rPr>
+              <w:t>Coil distribution</w:t>
+            </w:r>
+          </w:p>
+        </w:tc>
+        <w:tc>
+          <w:tcPr>
+            <w:tcW w:w="567" w:type="dxa"/>
+          </w:tcPr>
+          <w:p>
+            <w:pPr>
+              <w:rPr>
+                <w:rFonts w:eastAsiaTheme="minorEastAsia"/>
+              </w:rPr>
+            </w:pPr>
+            <w:r>
+              <w:rPr>
+                <w:rFonts w:eastAsiaTheme="minorEastAsia"/>
+              </w:rPr>
+              <w:t>A3</w:t>
+            </w:r>
+          </w:p>
+        </w:tc>
+        <w:tc>
+          <w:tcPr>
+            <w:tcW w:w="567" w:type="dxa"/>
+          </w:tcPr>
+          <w:p>
+            <w:pPr>
+              <w:rPr>
+                <w:rFonts w:eastAsiaTheme="minorEastAsia"/>
+              </w:rPr>
+            </w:pPr>
+            <w:r>
+              <w:rPr>
+                <w:rFonts w:eastAsiaTheme="minorEastAsia"/>
+              </w:rPr>
+              <w:t>-</w:t>
+            </w:r>
+            <w:r>
+              <w:rPr>
+                <w:rFonts w:eastAsiaTheme="minorEastAsia"/>
+              </w:rPr>
+              <w:t>A4</w:t>
+            </w:r>
+          </w:p>
+        </w:tc>
+        <w:tc>
+          <w:tcPr>
+            <w:tcW w:w="567" w:type="dxa"/>
+          </w:tcPr>
+          <w:p>
+            <w:pPr>
+              <w:rPr>
+                <w:rFonts w:eastAsiaTheme="minorEastAsia"/>
+              </w:rPr>
+            </w:pPr>
+            <w:r>
+              <w:rPr>
+                <w:rFonts w:eastAsiaTheme="minorEastAsia"/>
+              </w:rPr>
+              <w:t>-B3</w:t>
+            </w:r>
+          </w:p>
+        </w:tc>
+        <w:tc>
+          <w:tcPr>
+            <w:tcW w:w="567" w:type="dxa"/>
+          </w:tcPr>
+          <w:p>
+            <w:pPr>
+              <w:rPr>
+                <w:rFonts w:eastAsiaTheme="minorEastAsia"/>
+              </w:rPr>
+            </w:pPr>
+            <w:r>
+              <w:rPr>
+                <w:rFonts w:eastAsiaTheme="minorEastAsia"/>
+              </w:rPr>
+              <w:t>B4</w:t>
+            </w:r>
+          </w:p>
+        </w:tc>
+        <w:tc>
+          <w:tcPr>
+            <w:tcW w:w="554" w:type="dxa"/>
+          </w:tcPr>
+          <w:p>
+            <w:pPr>
+              <w:rPr>
+                <w:rFonts w:eastAsiaTheme="minorEastAsia"/>
+              </w:rPr>
+            </w:pPr>
+            <w:r>
+              <w:rPr>
+                <w:rFonts w:eastAsiaTheme="minorEastAsia"/>
+              </w:rPr>
+              <w:t>C3</w:t>
+            </w:r>
+          </w:p>
+        </w:tc>
+        <w:tc>
+          <w:tcPr>
+            <w:tcW w:w="580" w:type="dxa"/>
+          </w:tcPr>
+          <w:p>
+            <w:pPr>
+              <w:rPr>
+                <w:rFonts w:eastAsiaTheme="minorEastAsia"/>
+              </w:rPr>
+            </w:pPr>
+            <w:r>
+              <w:rPr>
+                <w:rFonts w:eastAsiaTheme="minorEastAsia"/>
+              </w:rPr>
+              <w:t>-C4</w:t>
+            </w:r>
+          </w:p>
+        </w:tc>
+        <w:tc>
+          <w:tcPr>
+            <w:tcW w:w="568" w:type="dxa"/>
+          </w:tcPr>
+          <w:p>
+            <w:pPr>
+              <w:rPr>
+                <w:rFonts w:eastAsiaTheme="minorEastAsia"/>
+              </w:rPr>
+            </w:pPr>
+            <w:r>
+              <w:rPr>
+                <w:rFonts w:eastAsiaTheme="minorEastAsia"/>
+              </w:rPr>
+              <w:t>-A3</w:t>
+            </w:r>
+          </w:p>
+        </w:tc>
+        <w:tc>
+          <w:tcPr>
+            <w:tcW w:w="567" w:type="dxa"/>
+          </w:tcPr>
+          <w:p>
+            <w:pPr>
+              <w:rPr>
+                <w:rFonts w:eastAsiaTheme="minorEastAsia"/>
+              </w:rPr>
+            </w:pPr>
+            <w:r>
+              <w:rPr>
+                <w:rFonts w:eastAsiaTheme="minorEastAsia"/>
+              </w:rPr>
+              <w:t>A4</w:t>
+            </w:r>
+          </w:p>
+        </w:tc>
+        <w:tc>
+          <w:tcPr>
+            <w:tcW w:w="589" w:type="dxa"/>
+          </w:tcPr>
+          <w:p>
+            <w:pPr>
+              <w:rPr>
+                <w:rFonts w:eastAsiaTheme="minorEastAsia"/>
+              </w:rPr>
+            </w:pPr>
+            <w:r>
+              <w:rPr>
+                <w:rFonts w:eastAsiaTheme="minorEastAsia"/>
+              </w:rPr>
+              <w:t>B3</w:t>
+            </w:r>
+          </w:p>
+        </w:tc>
+        <w:tc>
+          <w:tcPr>
+            <w:tcW w:w="551" w:type="dxa"/>
+          </w:tcPr>
+          <w:p>
+            <w:pPr>
+              <w:rPr>
+                <w:rFonts w:eastAsiaTheme="minorEastAsia"/>
+              </w:rPr>
+            </w:pPr>
+            <w:r>
+              <w:rPr>
+                <w:rFonts w:eastAsiaTheme="minorEastAsia"/>
+              </w:rPr>
+              <w:t>-B4</w:t>
+            </w:r>
+          </w:p>
+        </w:tc>
+        <w:tc>
+          <w:tcPr>
+            <w:tcW w:w="542" w:type="dxa"/>
+          </w:tcPr>
+          <w:p>
+            <w:pPr>
+              <w:rPr>
+                <w:rFonts w:eastAsiaTheme="minorEastAsia"/>
+              </w:rPr>
+            </w:pPr>
+            <w:r>
+              <w:rPr>
+                <w:rFonts w:eastAsiaTheme="minorEastAsia"/>
+              </w:rPr>
+              <w:t>-C3</w:t>
+            </w:r>
+          </w:p>
+        </w:tc>
+        <w:tc>
+          <w:tcPr>
+            <w:tcW w:w="551" w:type="dxa"/>
+          </w:tcPr>
+          <w:p>
+            <w:pPr>
+              <w:rPr>
+                <w:rFonts w:eastAsiaTheme="minorEastAsia"/>
+              </w:rPr>
+            </w:pPr>
+            <w:r>
+              <w:rPr>
+                <w:rFonts w:eastAsiaTheme="minorEastAsia"/>
+              </w:rPr>
+              <w:t>C4</w:t>
+            </w:r>
+          </w:p>
+        </w:tc>
+      </w:tr>
+    </w:tbl>
+    <w:p>
+      <w:pPr>
+        <w:rPr>
+          <w:rFonts w:eastAsiaTheme="minorEastAsia"/>
+        </w:rPr>
+      </w:pPr>
+    </w:p>
+    <w:p/>
+    <w:p>
+      <w:pPr>
+        <w:rPr>
+          <w:rFonts w:eastAsiaTheme="minorEastAsia"/>
+        </w:rPr>
+      </w:pPr>
+    </w:p>
+    <w:p>
+      <w:pPr>
+        <w:rPr>
+          <w:rFonts w:eastAsiaTheme="minorEastAsia"/>
+        </w:rPr>
+      </w:pPr>
+      <w:r>
+        <w:rPr>
+          <w:rFonts w:eastAsiaTheme="minorEastAsia"/>
+        </w:rPr>
+        <w:t xml:space="preserve">20 </w:t>
+      </w:r>
+      <w:proofErr w:type="spellStart"/>
+      <w:r>
+        <w:rPr>
+          <w:rFonts w:eastAsiaTheme="minorEastAsia"/>
+        </w:rPr>
+        <w:t>pole</w:t>
+      </w:r>
+      <w:proofErr w:type="spellEnd"/>
+      <w:r>
+        <w:rPr>
+          <w:rFonts w:eastAsiaTheme="minorEastAsia"/>
+        </w:rPr>
+        <w:t xml:space="preserve"> numbers, 30 slots are chosen for another design.</w:t>
+      </w:r>
+    </w:p>
+    <w:p>
+      <w:pPr>
+        <w:rPr>
+          <w:rFonts w:eastAsiaTheme="minorEastAsia"/>
+        </w:rPr>
+      </w:pPr>
+      <m:oMath>
+        <m:r>
+          <w:rPr>
+            <w:rFonts w:ascii="Cambria Math" w:hAnsi="Cambria Math"/>
+          </w:rPr>
+          <m:t>q=</m:t>
+        </m:r>
+        <m:f>
+          <m:fPr>
+            <m:ctrlPr>
+              <w:rPr>
+                <w:rFonts w:ascii="Cambria Math" w:hAnsi="Cambria Math"/>
+                <w:i/>
+              </w:rPr>
+            </m:ctrlPr>
+          </m:fPr>
+          <m:num>
+            <m:r>
+              <w:rPr>
+                <w:rFonts w:ascii="Cambria Math" w:hAnsi="Cambria Math"/>
+              </w:rPr>
+              <m:t>Q</m:t>
+            </m:r>
+          </m:num>
+          <m:den>
+            <m:r>
+              <w:rPr>
+                <w:rFonts w:ascii="Cambria Math" w:hAnsi="Cambria Math"/>
+              </w:rPr>
+              <m:t>2*p*m</m:t>
+            </m:r>
+          </m:den>
+        </m:f>
+        <m:r>
+          <w:rPr>
+            <w:rFonts w:ascii="Cambria Math" w:hAnsi="Cambria Math"/>
+          </w:rPr>
+          <m:t>=</m:t>
+        </m:r>
+        <m:f>
+          <m:fPr>
+            <m:ctrlPr>
+              <w:rPr>
+                <w:rFonts w:ascii="Cambria Math" w:hAnsi="Cambria Math"/>
+                <w:i/>
+              </w:rPr>
+            </m:ctrlPr>
+          </m:fPr>
+          <m:num>
+            <m:r>
+              <w:rPr>
+                <w:rFonts w:ascii="Cambria Math" w:hAnsi="Cambria Math"/>
+              </w:rPr>
+              <m:t>30</m:t>
+            </m:r>
+          </m:num>
+          <m:den>
+            <m:r>
+              <w:rPr>
+                <w:rFonts w:ascii="Cambria Math" w:hAnsi="Cambria Math"/>
+              </w:rPr>
+              <m:t>2*10*3</m:t>
+            </m:r>
+          </m:den>
+        </m:f>
+        <m:r>
+          <w:rPr>
+            <w:rFonts w:ascii="Cambria Math" w:hAnsi="Cambria Math"/>
+          </w:rPr>
+          <m:t>=0.5</m:t>
+        </m:r>
+      </m:oMath>
+      <w:r>
+        <w:t xml:space="preserve"> </w:t>
+      </w:r>
+      <w:proofErr w:type="gramStart"/>
+      <w:r>
+        <w:t>slots</w:t>
+      </w:r>
+      <w:proofErr w:type="gramEnd"/>
+      <w:r>
+        <w:t xml:space="preserve"> per pole per phase</w:t>
+      </w:r>
+      <w:r>
+        <w:tab/>
+      </w:r>
+      <m:oMath>
+        <m:r>
+          <w:rPr>
+            <w:rFonts w:ascii="Cambria Math" w:hAnsi="Cambria Math"/>
+          </w:rPr>
+          <m:t>α=</m:t>
+        </m:r>
+        <m:f>
+          <m:fPr>
+            <m:ctrlPr>
+              <w:rPr>
+                <w:rFonts w:ascii="Cambria Math" w:hAnsi="Cambria Math"/>
+                <w:i/>
+              </w:rPr>
+            </m:ctrlPr>
+          </m:fPr>
+          <m:num>
+            <m:r>
+              <w:rPr>
+                <w:rFonts w:ascii="Cambria Math" w:hAnsi="Cambria Math"/>
+              </w:rPr>
+              <m:t>360°</m:t>
+            </m:r>
+          </m:num>
+          <m:den>
+            <m:r>
+              <w:rPr>
+                <w:rFonts w:ascii="Cambria Math" w:hAnsi="Cambria Math"/>
+              </w:rPr>
+              <m:t>(Q/p)</m:t>
+            </m:r>
+          </m:den>
+        </m:f>
+        <m:r>
+          <w:rPr>
+            <w:rFonts w:ascii="Cambria Math" w:hAnsi="Cambria Math"/>
+          </w:rPr>
+          <m:t>=120°</m:t>
+        </m:r>
+      </m:oMath>
+      <w:r>
+        <w:rPr>
+          <w:rFonts w:eastAsiaTheme="minorEastAsia"/>
+        </w:rPr>
+        <w:t xml:space="preserve"> slot angle</w:t>
+      </w:r>
+    </w:p>
+    <w:tbl>
+      <w:tblPr>
+        <w:tblStyle w:val="TabloKlavuzu"/>
+        <w:tblW w:w="0" w:type="auto"/>
+        <w:tblLook w:val="04A0" w:firstRow="1" w:lastRow="0" w:firstColumn="1" w:lastColumn="0" w:noHBand="0" w:noVBand="1"/>
+      </w:tblPr>
+      <w:tblGrid>
+        <w:gridCol w:w="1257"/>
+        <w:gridCol w:w="798"/>
+        <w:gridCol w:w="808"/>
+        <w:gridCol w:w="808"/>
+        <w:gridCol w:w="797"/>
+        <w:gridCol w:w="808"/>
+        <w:gridCol w:w="809"/>
+        <w:gridCol w:w="787"/>
+        <w:gridCol w:w="809"/>
+        <w:gridCol w:w="809"/>
+        <w:gridCol w:w="798"/>
+      </w:tblGrid>
+      <w:tr>
+        <w:tc>
+          <w:tcPr>
+            <w:tcW w:w="837" w:type="dxa"/>
+          </w:tcPr>
+          <w:p>
+            <w:pPr>
+              <w:rPr>
+                <w:rFonts w:eastAsiaTheme="minorEastAsia"/>
+              </w:rPr>
+            </w:pPr>
+            <w:r>
+              <w:rPr>
+                <w:rFonts w:eastAsiaTheme="minorEastAsia"/>
+              </w:rPr>
+              <w:t>Slot number</w:t>
+            </w:r>
+          </w:p>
+        </w:tc>
+        <w:tc>
+          <w:tcPr>
+            <w:tcW w:w="837" w:type="dxa"/>
+          </w:tcPr>
+          <w:p>
+            <w:pPr>
+              <w:rPr>
+                <w:rFonts w:eastAsiaTheme="minorEastAsia"/>
+              </w:rPr>
+            </w:pPr>
+            <w:r>
+              <w:rPr>
+                <w:rFonts w:eastAsiaTheme="minorEastAsia"/>
+              </w:rPr>
+              <w:t>1</w:t>
+            </w:r>
+          </w:p>
+        </w:tc>
+        <w:tc>
+          <w:tcPr>
+            <w:tcW w:w="837" w:type="dxa"/>
+          </w:tcPr>
+          <w:p>
+            <w:pPr>
+              <w:rPr>
+                <w:rFonts w:eastAsiaTheme="minorEastAsia"/>
+              </w:rPr>
+            </w:pPr>
+            <w:r>
+              <w:rPr>
+                <w:rFonts w:eastAsiaTheme="minorEastAsia"/>
+              </w:rPr>
+              <w:t>2</w:t>
+            </w:r>
+          </w:p>
+        </w:tc>
+        <w:tc>
+          <w:tcPr>
+            <w:tcW w:w="837" w:type="dxa"/>
+          </w:tcPr>
+          <w:p>
+            <w:pPr>
+              <w:rPr>
+                <w:rFonts w:eastAsiaTheme="minorEastAsia"/>
+              </w:rPr>
+            </w:pPr>
+            <w:r>
+              <w:rPr>
+                <w:rFonts w:eastAsiaTheme="minorEastAsia"/>
+              </w:rPr>
+              <w:t>3</w:t>
+            </w:r>
+          </w:p>
+        </w:tc>
+        <w:tc>
+          <w:tcPr>
+            <w:tcW w:w="837" w:type="dxa"/>
+          </w:tcPr>
+          <w:p>
+            <w:pPr>
+              <w:rPr>
+                <w:rFonts w:eastAsiaTheme="minorEastAsia"/>
+              </w:rPr>
+            </w:pPr>
+            <w:r>
+              <w:rPr>
+                <w:rFonts w:eastAsiaTheme="minorEastAsia"/>
+              </w:rPr>
+              <w:t>4</w:t>
+            </w:r>
+          </w:p>
+        </w:tc>
+        <w:tc>
+          <w:tcPr>
+            <w:tcW w:w="837" w:type="dxa"/>
+          </w:tcPr>
+          <w:p>
+            <w:pPr>
+              <w:rPr>
+                <w:rFonts w:eastAsiaTheme="minorEastAsia"/>
+              </w:rPr>
+            </w:pPr>
+            <w:r>
+              <w:rPr>
+                <w:rFonts w:eastAsiaTheme="minorEastAsia"/>
+              </w:rPr>
+              <w:t>5</w:t>
+            </w:r>
+          </w:p>
+        </w:tc>
+        <w:tc>
+          <w:tcPr>
+            <w:tcW w:w="838" w:type="dxa"/>
+          </w:tcPr>
+          <w:p>
+            <w:pPr>
+              <w:rPr>
+                <w:rFonts w:eastAsiaTheme="minorEastAsia"/>
+              </w:rPr>
+            </w:pPr>
+            <w:r>
+              <w:rPr>
+                <w:rFonts w:eastAsiaTheme="minorEastAsia"/>
+              </w:rPr>
+              <w:t>6</w:t>
+            </w:r>
+          </w:p>
+        </w:tc>
+        <w:tc>
+          <w:tcPr>
+            <w:tcW w:w="838" w:type="dxa"/>
+          </w:tcPr>
+          <w:p>
+            <w:pPr>
+              <w:rPr>
+                <w:rFonts w:eastAsiaTheme="minorEastAsia"/>
+              </w:rPr>
+            </w:pPr>
+            <w:r>
+              <w:rPr>
+                <w:rFonts w:eastAsiaTheme="minorEastAsia"/>
+              </w:rPr>
+              <w:t>7</w:t>
+            </w:r>
+          </w:p>
+          <w:p>
+            <w:pPr>
+              <w:rPr>
+                <w:rFonts w:eastAsiaTheme="minorEastAsia"/>
+              </w:rPr>
+            </w:pPr>
+          </w:p>
+        </w:tc>
+        <w:tc>
+          <w:tcPr>
+            <w:tcW w:w="838" w:type="dxa"/>
+          </w:tcPr>
+          <w:p>
+            <w:pPr>
+              <w:rPr>
+                <w:rFonts w:eastAsiaTheme="minorEastAsia"/>
+              </w:rPr>
+            </w:pPr>
+            <w:r>
+              <w:rPr>
+                <w:rFonts w:eastAsiaTheme="minorEastAsia"/>
+              </w:rPr>
+              <w:t>8</w:t>
+            </w:r>
+          </w:p>
+        </w:tc>
+        <w:tc>
+          <w:tcPr>
+            <w:tcW w:w="838" w:type="dxa"/>
+          </w:tcPr>
+          <w:p>
+            <w:pPr>
+              <w:rPr>
+                <w:rFonts w:eastAsiaTheme="minorEastAsia"/>
+              </w:rPr>
+            </w:pPr>
+            <w:r>
+              <w:rPr>
+                <w:rFonts w:eastAsiaTheme="minorEastAsia"/>
+              </w:rPr>
+              <w:t>9</w:t>
+            </w:r>
+          </w:p>
+        </w:tc>
+        <w:tc>
+          <w:tcPr>
+            <w:tcW w:w="838" w:type="dxa"/>
+          </w:tcPr>
+          <w:p>
+            <w:pPr>
+              <w:rPr>
+                <w:rFonts w:eastAsiaTheme="minorEastAsia"/>
+              </w:rPr>
+            </w:pPr>
+            <w:r>
+              <w:rPr>
+                <w:rFonts w:eastAsiaTheme="minorEastAsia"/>
+              </w:rPr>
+              <w:t>10</w:t>
+            </w:r>
+          </w:p>
+        </w:tc>
+      </w:tr>
+      <w:tr>
+        <w:tc>
+          <w:tcPr>
+            <w:tcW w:w="837" w:type="dxa"/>
+          </w:tcPr>
+          <w:p>
+            <w:pPr>
+              <w:rPr>
+                <w:rFonts w:eastAsiaTheme="minorEastAsia"/>
+              </w:rPr>
+            </w:pPr>
+            <w:r>
+              <w:rPr>
+                <w:rFonts w:eastAsiaTheme="minorEastAsia"/>
+              </w:rPr>
+              <w:t>Electrical angle (degree)</w:t>
+            </w:r>
+          </w:p>
+        </w:tc>
+        <w:tc>
+          <w:tcPr>
+            <w:tcW w:w="837" w:type="dxa"/>
+          </w:tcPr>
+          <w:p>
+            <w:pPr>
+              <w:rPr>
+                <w:rFonts w:eastAsiaTheme="minorEastAsia"/>
+              </w:rPr>
+            </w:pPr>
+            <w:r>
+              <w:rPr>
+                <w:rFonts w:eastAsiaTheme="minorEastAsia"/>
+              </w:rPr>
+              <w:t>0</w:t>
+            </w:r>
+          </w:p>
+        </w:tc>
+        <w:tc>
+          <w:tcPr>
+            <w:tcW w:w="837" w:type="dxa"/>
+          </w:tcPr>
+          <w:p>
+            <w:pPr>
+              <w:rPr>
+                <w:rFonts w:eastAsiaTheme="minorEastAsia"/>
+              </w:rPr>
+            </w:pPr>
+            <w:r>
+              <w:rPr>
+                <w:rFonts w:eastAsiaTheme="minorEastAsia"/>
+              </w:rPr>
+              <w:t>120</w:t>
+            </w:r>
+          </w:p>
+        </w:tc>
+        <w:tc>
+          <w:tcPr>
+            <w:tcW w:w="837" w:type="dxa"/>
+          </w:tcPr>
+          <w:p>
+            <w:pPr>
+              <w:rPr>
+                <w:rFonts w:eastAsiaTheme="minorEastAsia"/>
+              </w:rPr>
+            </w:pPr>
+            <w:r>
+              <w:rPr>
+                <w:rFonts w:eastAsiaTheme="minorEastAsia"/>
+              </w:rPr>
+              <w:t>240</w:t>
+            </w:r>
+          </w:p>
+        </w:tc>
+        <w:tc>
+          <w:tcPr>
+            <w:tcW w:w="837" w:type="dxa"/>
+          </w:tcPr>
+          <w:p>
+            <w:pPr>
+              <w:rPr>
+                <w:rFonts w:eastAsiaTheme="minorEastAsia"/>
+              </w:rPr>
+            </w:pPr>
+            <w:r>
+              <w:rPr>
+                <w:rFonts w:eastAsiaTheme="minorEastAsia"/>
+              </w:rPr>
+              <w:t>0</w:t>
+            </w:r>
+          </w:p>
+        </w:tc>
+        <w:tc>
+          <w:tcPr>
+            <w:tcW w:w="837" w:type="dxa"/>
+          </w:tcPr>
+          <w:p>
+            <w:pPr>
+              <w:rPr>
+                <w:rFonts w:eastAsiaTheme="minorEastAsia"/>
+              </w:rPr>
+            </w:pPr>
+            <w:r>
+              <w:rPr>
+                <w:rFonts w:eastAsiaTheme="minorEastAsia"/>
+              </w:rPr>
+              <w:t>120</w:t>
+            </w:r>
+          </w:p>
+        </w:tc>
+        <w:tc>
+          <w:tcPr>
+            <w:tcW w:w="838" w:type="dxa"/>
+          </w:tcPr>
+          <w:p>
+            <w:pPr>
+              <w:rPr>
+                <w:rFonts w:eastAsiaTheme="minorEastAsia"/>
+              </w:rPr>
+            </w:pPr>
+            <w:r>
+              <w:rPr>
+                <w:rFonts w:eastAsiaTheme="minorEastAsia"/>
+              </w:rPr>
+              <w:t>240</w:t>
+            </w:r>
+          </w:p>
+        </w:tc>
+        <w:tc>
+          <w:tcPr>
+            <w:tcW w:w="838" w:type="dxa"/>
+          </w:tcPr>
+          <w:p>
+            <w:pPr>
+              <w:rPr>
+                <w:rFonts w:eastAsiaTheme="minorEastAsia"/>
+              </w:rPr>
+            </w:pPr>
+            <w:r>
+              <w:rPr>
+                <w:rFonts w:eastAsiaTheme="minorEastAsia"/>
+              </w:rPr>
+              <w:t>0</w:t>
+            </w:r>
+          </w:p>
+        </w:tc>
+        <w:tc>
+          <w:tcPr>
+            <w:tcW w:w="838" w:type="dxa"/>
+          </w:tcPr>
+          <w:p>
+            <w:pPr>
+              <w:rPr>
+                <w:rFonts w:eastAsiaTheme="minorEastAsia"/>
+              </w:rPr>
+            </w:pPr>
+            <w:r>
+              <w:rPr>
+                <w:rFonts w:eastAsiaTheme="minorEastAsia"/>
+              </w:rPr>
+              <w:t>120</w:t>
+            </w:r>
+          </w:p>
+        </w:tc>
+        <w:tc>
+          <w:tcPr>
+            <w:tcW w:w="838" w:type="dxa"/>
+          </w:tcPr>
+          <w:p>
+            <w:pPr>
+              <w:rPr>
+                <w:rFonts w:eastAsiaTheme="minorEastAsia"/>
+              </w:rPr>
+            </w:pPr>
+            <w:r>
+              <w:rPr>
+                <w:rFonts w:eastAsiaTheme="minorEastAsia"/>
+              </w:rPr>
+              <w:t>240</w:t>
+            </w:r>
+          </w:p>
+        </w:tc>
+        <w:tc>
+          <w:tcPr>
+            <w:tcW w:w="838" w:type="dxa"/>
+          </w:tcPr>
+          <w:p>
+            <w:pPr>
+              <w:rPr>
+                <w:rFonts w:eastAsiaTheme="minorEastAsia"/>
+              </w:rPr>
+            </w:pPr>
+            <w:r>
+              <w:rPr>
+                <w:rFonts w:eastAsiaTheme="minorEastAsia"/>
+              </w:rPr>
+              <w:t>0</w:t>
+            </w:r>
+          </w:p>
+        </w:tc>
+      </w:tr>
+      <w:tr>
+        <w:tc>
+          <w:tcPr>
+            <w:tcW w:w="837" w:type="dxa"/>
+          </w:tcPr>
+          <w:p>
+            <w:pPr>
+              <w:rPr>
+                <w:rFonts w:eastAsiaTheme="minorEastAsia"/>
+              </w:rPr>
+            </w:pPr>
+            <w:r>
+              <w:rPr>
+                <w:rFonts w:eastAsiaTheme="minorEastAsia"/>
+              </w:rPr>
+              <w:t>Coil distribution</w:t>
+            </w:r>
+          </w:p>
+        </w:tc>
+        <w:tc>
+          <w:tcPr>
+            <w:tcW w:w="837" w:type="dxa"/>
+          </w:tcPr>
+          <w:p>
+            <w:pPr>
+              <w:rPr>
+                <w:rFonts w:eastAsiaTheme="minorEastAsia"/>
+              </w:rPr>
+            </w:pPr>
+            <w:r>
+              <w:rPr>
+                <w:rFonts w:eastAsiaTheme="minorEastAsia"/>
+              </w:rPr>
+              <w:t>A1</w:t>
+            </w:r>
+          </w:p>
+        </w:tc>
+        <w:tc>
+          <w:tcPr>
+            <w:tcW w:w="837" w:type="dxa"/>
+          </w:tcPr>
+          <w:p>
+            <w:pPr>
+              <w:rPr>
+                <w:rFonts w:eastAsiaTheme="minorEastAsia"/>
+              </w:rPr>
+            </w:pPr>
+            <w:r>
+              <w:rPr>
+                <w:rFonts w:eastAsiaTheme="minorEastAsia"/>
+              </w:rPr>
+              <w:t>-A2</w:t>
+            </w:r>
+          </w:p>
+        </w:tc>
+        <w:tc>
+          <w:tcPr>
+            <w:tcW w:w="837" w:type="dxa"/>
+          </w:tcPr>
+          <w:p>
+            <w:pPr>
+              <w:rPr>
+                <w:rFonts w:eastAsiaTheme="minorEastAsia"/>
+              </w:rPr>
+            </w:pPr>
+            <w:r>
+              <w:rPr>
+                <w:rFonts w:eastAsiaTheme="minorEastAsia"/>
+              </w:rPr>
+              <w:t>C1</w:t>
+            </w:r>
+          </w:p>
+        </w:tc>
+        <w:tc>
+          <w:tcPr>
+            <w:tcW w:w="837" w:type="dxa"/>
+          </w:tcPr>
+          <w:p>
+            <w:pPr>
+              <w:rPr>
+                <w:rFonts w:eastAsiaTheme="minorEastAsia"/>
+              </w:rPr>
+            </w:pPr>
+            <w:r>
+              <w:rPr>
+                <w:rFonts w:eastAsiaTheme="minorEastAsia"/>
+              </w:rPr>
+              <w:t>-C2</w:t>
+            </w:r>
+          </w:p>
+        </w:tc>
+        <w:tc>
+          <w:tcPr>
+            <w:tcW w:w="837" w:type="dxa"/>
+          </w:tcPr>
+          <w:p>
+            <w:pPr>
+              <w:rPr>
+                <w:rFonts w:eastAsiaTheme="minorEastAsia"/>
+              </w:rPr>
+            </w:pPr>
+            <w:r>
+              <w:rPr>
+                <w:rFonts w:eastAsiaTheme="minorEastAsia"/>
+              </w:rPr>
+              <w:t>B1</w:t>
+            </w:r>
+          </w:p>
+        </w:tc>
+        <w:tc>
+          <w:tcPr>
+            <w:tcW w:w="838" w:type="dxa"/>
+          </w:tcPr>
+          <w:p>
+            <w:pPr>
+              <w:rPr>
+                <w:rFonts w:eastAsiaTheme="minorEastAsia"/>
+              </w:rPr>
+            </w:pPr>
+            <w:r>
+              <w:rPr>
+                <w:rFonts w:eastAsiaTheme="minorEastAsia"/>
+              </w:rPr>
+              <w:t>-B</w:t>
+            </w:r>
+          </w:p>
+        </w:tc>
+        <w:tc>
+          <w:tcPr>
+            <w:tcW w:w="838" w:type="dxa"/>
+          </w:tcPr>
+          <w:p>
+            <w:pPr>
+              <w:rPr>
+                <w:rFonts w:eastAsiaTheme="minorEastAsia"/>
+              </w:rPr>
+            </w:pPr>
+          </w:p>
+        </w:tc>
+        <w:tc>
+          <w:tcPr>
+            <w:tcW w:w="838" w:type="dxa"/>
+          </w:tcPr>
+          <w:p>
+            <w:pPr>
+              <w:rPr>
+                <w:rFonts w:eastAsiaTheme="minorEastAsia"/>
+              </w:rPr>
+            </w:pPr>
+          </w:p>
+        </w:tc>
+        <w:tc>
+          <w:tcPr>
+            <w:tcW w:w="838" w:type="dxa"/>
+          </w:tcPr>
+          <w:p>
+            <w:pPr>
+              <w:rPr>
+                <w:rFonts w:eastAsiaTheme="minorEastAsia"/>
+              </w:rPr>
+            </w:pPr>
+          </w:p>
+        </w:tc>
+        <w:tc>
+          <w:tcPr>
+            <w:tcW w:w="838" w:type="dxa"/>
+          </w:tcPr>
+          <w:p>
+            <w:pPr>
+              <w:rPr>
+                <w:rFonts w:eastAsiaTheme="minorEastAsia"/>
+              </w:rPr>
+            </w:pPr>
+          </w:p>
+        </w:tc>
+      </w:tr>
+    </w:tbl>
+    <w:p>
+      <w:pPr>
+        <w:rPr>
+          <w:rFonts w:eastAsiaTheme="minorEastAsia"/>
+        </w:rPr>
+      </w:pPr>
+    </w:p>
+    <w:p>
+      <w:r>
+        <w:br w:type="page"/>
+      </w:r>
+    </w:p>
+    <w:p>
+      <w:pPr>
+        <w:pStyle w:val="Balk3"/>
+        <w:shd w:val="clear" w:color="auto" w:fill="FFFFFF"/>
+        <w:spacing w:before="360" w:after="240"/>
+        <w:rPr>
+          <w:rFonts w:eastAsiaTheme="minorEastAsia"/>
+          <w:color w:val="365F91" w:themeColor="accent1" w:themeShade="BF"/>
+          <w:sz w:val="28"/>
+          <w:szCs w:val="28"/>
+        </w:rPr>
+      </w:pPr>
+      <w:r>
+        <w:rPr>
+          <w:rFonts w:eastAsiaTheme="minorEastAsia"/>
+          <w:color w:val="365F91" w:themeColor="accent1" w:themeShade="BF"/>
+          <w:sz w:val="28"/>
+          <w:szCs w:val="28"/>
+        </w:rPr>
+        <w:lastRenderedPageBreak/>
+        <w:t xml:space="preserve">Q3) </w:t>
+      </w:r>
+      <w:r>
+        <w:rPr>
+          <w:rFonts w:eastAsiaTheme="minorEastAsia"/>
+          <w:color w:val="365F91" w:themeColor="accent1" w:themeShade="BF"/>
+          <w:sz w:val="28"/>
+          <w:szCs w:val="28"/>
+        </w:rPr>
+        <w:t>2D FEA Modelling</w:t>
+      </w:r>
+    </w:p>
+    <w:p>
+      <w:pPr>
+        <w:keepNext/>
+      </w:pPr>
+      <w:r>
+        <w:rPr>
+          <w:noProof/>
+          <w:lang w:val="tr-TR" w:eastAsia="tr-TR"/>
+        </w:rPr>
+        <w:drawing>
+          <wp:inline distT="0" distB="0" distL="0" distR="0" wp14:anchorId="20D43772" wp14:editId="085FDBDF">
+            <wp:extent cx="5760720" cy="3357441"/>
+            <wp:effectExtent l="0" t="0" r="0" b="0"/>
+            <wp:docPr id="1" name="Resim 1" descr="C:\Users\St\Desktop\EE568\Project2\H_vector.png"/>
+            <wp:cNvGraphicFramePr>
+              <a:graphicFrameLocks xmlns:a="http://schemas.openxmlformats.org/drawingml/2006/main" noChangeAspect="1"/>
+            </wp:cNvGraphicFramePr>
+            <a:graphic xmlns:a="http://schemas.openxmlformats.org/drawingml/2006/main">
+              <a:graphicData uri="http://schemas.openxmlformats.org/drawingml/2006/picture">
+                <pic:pic xmlns:pic="http://schemas.openxmlformats.org/drawingml/2006/picture">
+                  <pic:nvPicPr>
+                    <pic:cNvPr id="0" name="Picture 1" descr="C:\Users\St\Desktop\EE568\Project2\H_vector.png"/>
+                    <pic:cNvPicPr>
+                      <a:picLocks noChangeAspect="1" noChangeArrowheads="1"/>
+                    </pic:cNvPicPr>
+                  </pic:nvPicPr>
+                  <pic:blipFill>
+                    <a:blip r:embed="rId8">
+                      <a:extLst>
+                        <a:ext uri="{28A0092B-C50C-407E-A947-70E740481C1C}">
+                          <a14:useLocalDpi xmlns:a14="http://schemas.microsoft.com/office/drawing/2010/main" val="0"/>
+                        </a:ext>
+                      </a:extLst>
+                    </a:blip>
+                    <a:srcRect/>
+                    <a:stretch>
+                      <a:fillRect/>
+                    </a:stretch>
+                  </pic:blipFill>
+                  <pic:spPr bwMode="auto">
+                    <a:xfrm>
+                      <a:off x="0" y="0"/>
+                      <a:ext cx="5760720" cy="3357441"/>
+                    </a:xfrm>
+                    <a:prstGeom prst="rect">
+                      <a:avLst/>
+                    </a:prstGeom>
+                    <a:noFill/>
+                    <a:ln>
+                      <a:noFill/>
+                    </a:ln>
+                  </pic:spPr>
+                </pic:pic>
+              </a:graphicData>
+            </a:graphic>
+          </wp:inline>
+        </w:drawing>
+      </w:r>
+    </w:p>
+    <w:p>
+      <w:pPr>
+        <w:pStyle w:val="ResimYazs"/>
+      </w:pPr>
+      <w:r>
+        <w:t xml:space="preserve">Figure </w:t>
+      </w:r>
+      <w:r>
+        <w:fldChar w:fldCharType="begin"/>
+      </w:r>
+      <w:r>
+        <w:instrText xml:space="preserve"> SEQ Figure \* ARABIC </w:instrText>
+      </w:r>
+      <w:r>
+        <w:fldChar w:fldCharType="separate"/>
+      </w:r>
+      <w:r>
+        <w:rPr>
+          <w:noProof/>
+        </w:rPr>
+        <w:t>1</w:t>
+      </w:r>
+      <w:r>
+        <w:fldChar w:fldCharType="end"/>
+      </w:r>
+      <w:r>
+        <w:t xml:space="preserve">: </w:t>
+      </w:r>
+      <w:proofErr w:type="spellStart"/>
+      <w:r>
+        <w:t>H_vector</w:t>
+      </w:r>
+      <w:proofErr w:type="spellEnd"/>
+      <w:r>
+        <w:t xml:space="preserve"> </w:t>
+      </w:r>
+    </w:p>
+    <w:p>
+      <w:pPr>
+        <w:keepNext/>
+      </w:pPr>
+      <w:r>
+        <w:rPr>
+          <w:noProof/>
+          <w:lang w:val="tr-TR" w:eastAsia="tr-TR"/>
+        </w:rPr>
+        <w:drawing>
+          <wp:inline distT="0" distB="0" distL="0" distR="0" wp14:anchorId="7BED4103" wp14:editId="57E4061A">
+            <wp:extent cx="5760720" cy="3357441"/>
+            <wp:effectExtent l="0" t="0" r="0" b="0"/>
+            <wp:docPr id="2" name="Resim 2" descr="C:\Users\St\Desktop\EE568\Project2\B_vector.png"/>
+            <wp:cNvGraphicFramePr>
+              <a:graphicFrameLocks xmlns:a="http://schemas.openxmlformats.org/drawingml/2006/main" noChangeAspect="1"/>
+            </wp:cNvGraphicFramePr>
+            <a:graphic xmlns:a="http://schemas.openxmlformats.org/drawingml/2006/main">
+              <a:graphicData uri="http://schemas.openxmlformats.org/drawingml/2006/picture">
+                <pic:pic xmlns:pic="http://schemas.openxmlformats.org/drawingml/2006/picture">
+                  <pic:nvPicPr>
+                    <pic:cNvPr id="0" name="Picture 2" descr="C:\Users\St\Desktop\EE568\Project2\B_vector.png"/>
+                    <pic:cNvPicPr>
+                      <a:picLocks noChangeAspect="1" noChangeArrowheads="1"/>
+                    </pic:cNvPicPr>
+                  </pic:nvPicPr>
+                  <pic:blipFill>
+                    <a:blip r:embed="rId9">
+                      <a:extLst>
+                        <a:ext uri="{28A0092B-C50C-407E-A947-70E740481C1C}">
+                          <a14:useLocalDpi xmlns:a14="http://schemas.microsoft.com/office/drawing/2010/main" val="0"/>
+                        </a:ext>
+                      </a:extLst>
+                    </a:blip>
+                    <a:srcRect/>
+                    <a:stretch>
+                      <a:fillRect/>
+                    </a:stretch>
+                  </pic:blipFill>
+                  <pic:spPr bwMode="auto">
+                    <a:xfrm>
+                      <a:off x="0" y="0"/>
+                      <a:ext cx="5760720" cy="3357441"/>
+                    </a:xfrm>
+                    <a:prstGeom prst="rect">
+                      <a:avLst/>
+                    </a:prstGeom>
+                    <a:noFill/>
+                    <a:ln>
+                      <a:noFill/>
+                    </a:ln>
+                  </pic:spPr>
+                </pic:pic>
+              </a:graphicData>
+            </a:graphic>
+          </wp:inline>
+        </w:drawing>
+      </w:r>
+    </w:p>
+    <w:p>
+      <w:pPr>
+        <w:pStyle w:val="ResimYazs"/>
+      </w:pPr>
+      <w:r>
+        <w:t xml:space="preserve">Figure </w:t>
+      </w:r>
+      <w:r>
+        <w:fldChar w:fldCharType="begin"/>
+      </w:r>
+      <w:r>
+        <w:instrText xml:space="preserve"> SEQ Figure \* ARABIC </w:instrText>
+      </w:r>
+      <w:r>
+        <w:fldChar w:fldCharType="separate"/>
+      </w:r>
+      <w:r>
+        <w:rPr>
+          <w:noProof/>
+        </w:rPr>
+        <w:t>2</w:t>
+      </w:r>
+      <w:r>
+        <w:fldChar w:fldCharType="end"/>
+      </w:r>
+      <w:r>
+        <w:t xml:space="preserve">: </w:t>
+      </w:r>
+      <w:proofErr w:type="spellStart"/>
+      <w:r>
+        <w:t>B_vector</w:t>
+      </w:r>
+      <w:proofErr w:type="spellEnd"/>
+    </w:p>
+    <w:p>
+      <w:pPr>
+        <w:keepNext/>
+      </w:pPr>
+      <w:r>
+        <w:rPr>
+          <w:noProof/>
+          <w:lang w:val="tr-TR" w:eastAsia="tr-TR"/>
+        </w:rPr>
+        <w:lastRenderedPageBreak/>
+        <w:drawing>
+          <wp:inline distT="0" distB="0" distL="0" distR="0" wp14:anchorId="6746350C" wp14:editId="0B6DF3F1">
+            <wp:extent cx="5760720" cy="3358504"/>
+            <wp:effectExtent l="0" t="0" r="0" b="0"/>
+            <wp:docPr id="3" name="Resim 3" descr="C:\Users\St\Desktop\EE568\Project2\B_mag.png"/>
+            <wp:cNvGraphicFramePr>
+              <a:graphicFrameLocks xmlns:a="http://schemas.openxmlformats.org/drawingml/2006/main" noChangeAspect="1"/>
+            </wp:cNvGraphicFramePr>
+            <a:graphic xmlns:a="http://schemas.openxmlformats.org/drawingml/2006/main">
+              <a:graphicData uri="http://schemas.openxmlformats.org/drawingml/2006/picture">
+                <pic:pic xmlns:pic="http://schemas.openxmlformats.org/drawingml/2006/picture">
+                  <pic:nvPicPr>
+                    <pic:cNvPr id="0" name="Picture 3" descr="C:\Users\St\Desktop\EE568\Project2\B_mag.png"/>
+                    <pic:cNvPicPr>
+                      <a:picLocks noChangeAspect="1" noChangeArrowheads="1"/>
+                    </pic:cNvPicPr>
+                  </pic:nvPicPr>
+                  <pic:blipFill>
+                    <a:blip r:embed="rId10">
+                      <a:extLst>
+                        <a:ext uri="{28A0092B-C50C-407E-A947-70E740481C1C}">
+                          <a14:useLocalDpi xmlns:a14="http://schemas.microsoft.com/office/drawing/2010/main" val="0"/>
+                        </a:ext>
+                      </a:extLst>
+                    </a:blip>
+                    <a:srcRect/>
+                    <a:stretch>
+                      <a:fillRect/>
+                    </a:stretch>
+                  </pic:blipFill>
+                  <pic:spPr bwMode="auto">
+                    <a:xfrm>
+                      <a:off x="0" y="0"/>
+                      <a:ext cx="5760720" cy="3358504"/>
+                    </a:xfrm>
+                    <a:prstGeom prst="rect">
+                      <a:avLst/>
+                    </a:prstGeom>
+                    <a:noFill/>
+                    <a:ln>
+                      <a:noFill/>
+                    </a:ln>
+                  </pic:spPr>
+                </pic:pic>
+              </a:graphicData>
+            </a:graphic>
+          </wp:inline>
+        </w:drawing>
+      </w:r>
+    </w:p>
+    <w:p>
+      <w:pPr>
+        <w:pStyle w:val="ResimYazs"/>
+      </w:pPr>
+      <w:r>
+        <w:t xml:space="preserve">Figure </w:t>
+      </w:r>
+      <w:r>
+        <w:fldChar w:fldCharType="begin"/>
+      </w:r>
+      <w:r>
+        <w:instrText xml:space="preserve"> SEQ Figure \* ARABIC </w:instrText>
+      </w:r>
+      <w:r>
+        <w:fldChar w:fldCharType="separate"/>
+      </w:r>
+      <w:r>
+        <w:rPr>
+          <w:noProof/>
+        </w:rPr>
+        <w:t>3</w:t>
+      </w:r>
+      <w:r>
+        <w:fldChar w:fldCharType="end"/>
+      </w:r>
+      <w:r>
+        <w:t>: B magnitude</w:t>
+      </w:r>
       <w:bookmarkStart w:id="0" w:name="_GoBack"/>
       <w:bookmarkEnd w:id="0"/>
+    </w:p>
+    <w:p/>
+    <w:p>
+      <w:pPr>
+        <w:rPr>
+          <w:rFonts w:eastAsiaTheme="minorEastAsia"/>
+        </w:rPr>
+      </w:pPr>
     </w:p>
     <w:sectPr>
       <w:pgSz w:w="11906" w:h="16838"/>
@@ -2150,6 +6094,29 @@
       <w:szCs w:val="28"/>
     </w:rPr>
   </w:style>
+  <w:style w:type="paragraph" w:styleId="Balk3">
+    <w:name w:val="heading 3"/>
+    <w:basedOn w:val="Normal"/>
+    <w:next w:val="Normal"/>
+    <w:link w:val="Balk3Char"/>
+    <w:uiPriority w:val="9"/>
+    <w:semiHidden/>
+    <w:unhideWhenUsed/>
+    <w:qFormat/>
+    <w:rsid w:val="00702655"/>
+    <w:pPr>
+      <w:keepNext/>
+      <w:keepLines/>
+      <w:spacing w:before="200" w:after="0"/>
+      <w:outlineLvl w:val="2"/>
+    </w:pPr>
+    <w:rPr>
+      <w:rFonts w:asciiTheme="majorHAnsi" w:eastAsiaTheme="majorEastAsia" w:hAnsiTheme="majorHAnsi" w:cstheme="majorBidi"/>
+      <w:b/>
+      <w:bCs/>
+      <w:color w:val="4F81BD" w:themeColor="accent1"/>
+    </w:rPr>
+  </w:style>
   <w:style w:type="character" w:default="1" w:styleId="VarsaylanParagrafYazTipi">
     <w:name w:val="Default Paragraph Font"/>
     <w:uiPriority w:val="1"/>
@@ -2270,6 +6237,64 @@
       <w:ind w:left="720"/>
       <w:contextualSpacing/>
     </w:pPr>
+  </w:style>
+  <w:style w:type="character" w:styleId="Kpr">
+    <w:name w:val="Hyperlink"/>
+    <w:basedOn w:val="VarsaylanParagrafYazTipi"/>
+    <w:uiPriority w:val="99"/>
+    <w:semiHidden/>
+    <w:unhideWhenUsed/>
+    <w:rsid w:val="003277EF"/>
+    <w:rPr>
+      <w:color w:val="0000FF"/>
+      <w:u w:val="single"/>
+    </w:rPr>
+  </w:style>
+  <w:style w:type="character" w:styleId="zlenenKpr">
+    <w:name w:val="FollowedHyperlink"/>
+    <w:basedOn w:val="VarsaylanParagrafYazTipi"/>
+    <w:uiPriority w:val="99"/>
+    <w:semiHidden/>
+    <w:unhideWhenUsed/>
+    <w:rsid w:val="003277EF"/>
+    <w:rPr>
+      <w:color w:val="800080" w:themeColor="followedHyperlink"/>
+      <w:u w:val="single"/>
+    </w:rPr>
+  </w:style>
+  <w:style w:type="character" w:customStyle="1" w:styleId="Balk3Char">
+    <w:name w:val="Başlık 3 Char"/>
+    <w:basedOn w:val="VarsaylanParagrafYazTipi"/>
+    <w:link w:val="Balk3"/>
+    <w:uiPriority w:val="9"/>
+    <w:semiHidden/>
+    <w:rsid w:val="00702655"/>
+    <w:rPr>
+      <w:rFonts w:asciiTheme="majorHAnsi" w:eastAsiaTheme="majorEastAsia" w:hAnsiTheme="majorHAnsi" w:cstheme="majorBidi"/>
+      <w:b/>
+      <w:bCs/>
+      <w:color w:val="4F81BD" w:themeColor="accent1"/>
+      <w:lang w:val="en-GB"/>
+    </w:rPr>
+  </w:style>
+  <w:style w:type="paragraph" w:styleId="ResimYazs">
+    <w:name w:val="caption"/>
+    <w:basedOn w:val="Normal"/>
+    <w:next w:val="Normal"/>
+    <w:uiPriority w:val="35"/>
+    <w:unhideWhenUsed/>
+    <w:qFormat/>
+    <w:rsid w:val="00702655"/>
+    <w:pPr>
+      <w:spacing w:line="240" w:lineRule="auto"/>
+    </w:pPr>
+    <w:rPr>
+      <w:b/>
+      <w:bCs/>
+      <w:color w:val="4F81BD" w:themeColor="accent1"/>
+      <w:sz w:val="18"/>
+      <w:szCs w:val="18"/>
+    </w:rPr>
   </w:style>
 </w:styles>
 </file>
@@ -2460,6 +6485,29 @@
       <w:szCs w:val="28"/>
     </w:rPr>
   </w:style>
+  <w:style w:type="paragraph" w:styleId="Balk3">
+    <w:name w:val="heading 3"/>
+    <w:basedOn w:val="Normal"/>
+    <w:next w:val="Normal"/>
+    <w:link w:val="Balk3Char"/>
+    <w:uiPriority w:val="9"/>
+    <w:semiHidden/>
+    <w:unhideWhenUsed/>
+    <w:qFormat/>
+    <w:rsid w:val="00702655"/>
+    <w:pPr>
+      <w:keepNext/>
+      <w:keepLines/>
+      <w:spacing w:before="200" w:after="0"/>
+      <w:outlineLvl w:val="2"/>
+    </w:pPr>
+    <w:rPr>
+      <w:rFonts w:asciiTheme="majorHAnsi" w:eastAsiaTheme="majorEastAsia" w:hAnsiTheme="majorHAnsi" w:cstheme="majorBidi"/>
+      <w:b/>
+      <w:bCs/>
+      <w:color w:val="4F81BD" w:themeColor="accent1"/>
+    </w:rPr>
+  </w:style>
   <w:style w:type="character" w:default="1" w:styleId="VarsaylanParagrafYazTipi">
     <w:name w:val="Default Paragraph Font"/>
     <w:uiPriority w:val="1"/>
@@ -2580,6 +6628,64 @@
       <w:ind w:left="720"/>
       <w:contextualSpacing/>
     </w:pPr>
+  </w:style>
+  <w:style w:type="character" w:styleId="Kpr">
+    <w:name w:val="Hyperlink"/>
+    <w:basedOn w:val="VarsaylanParagrafYazTipi"/>
+    <w:uiPriority w:val="99"/>
+    <w:semiHidden/>
+    <w:unhideWhenUsed/>
+    <w:rsid w:val="003277EF"/>
+    <w:rPr>
+      <w:color w:val="0000FF"/>
+      <w:u w:val="single"/>
+    </w:rPr>
+  </w:style>
+  <w:style w:type="character" w:styleId="zlenenKpr">
+    <w:name w:val="FollowedHyperlink"/>
+    <w:basedOn w:val="VarsaylanParagrafYazTipi"/>
+    <w:uiPriority w:val="99"/>
+    <w:semiHidden/>
+    <w:unhideWhenUsed/>
+    <w:rsid w:val="003277EF"/>
+    <w:rPr>
+      <w:color w:val="800080" w:themeColor="followedHyperlink"/>
+      <w:u w:val="single"/>
+    </w:rPr>
+  </w:style>
+  <w:style w:type="character" w:customStyle="1" w:styleId="Balk3Char">
+    <w:name w:val="Başlık 3 Char"/>
+    <w:basedOn w:val="VarsaylanParagrafYazTipi"/>
+    <w:link w:val="Balk3"/>
+    <w:uiPriority w:val="9"/>
+    <w:semiHidden/>
+    <w:rsid w:val="00702655"/>
+    <w:rPr>
+      <w:rFonts w:asciiTheme="majorHAnsi" w:eastAsiaTheme="majorEastAsia" w:hAnsiTheme="majorHAnsi" w:cstheme="majorBidi"/>
+      <w:b/>
+      <w:bCs/>
+      <w:color w:val="4F81BD" w:themeColor="accent1"/>
+      <w:lang w:val="en-GB"/>
+    </w:rPr>
+  </w:style>
+  <w:style w:type="paragraph" w:styleId="ResimYazs">
+    <w:name w:val="caption"/>
+    <w:basedOn w:val="Normal"/>
+    <w:next w:val="Normal"/>
+    <w:uiPriority w:val="35"/>
+    <w:unhideWhenUsed/>
+    <w:qFormat/>
+    <w:rsid w:val="00702655"/>
+    <w:pPr>
+      <w:spacing w:line="240" w:lineRule="auto"/>
+    </w:pPr>
+    <w:rPr>
+      <w:b/>
+      <w:bCs/>
+      <w:color w:val="4F81BD" w:themeColor="accent1"/>
+      <w:sz w:val="18"/>
+      <w:szCs w:val="18"/>
+    </w:rPr>
   </w:style>
 </w:styles>
 </file>
@@ -2874,7 +6980,7 @@
 </file>
 
 <file path=customXml/itemProps1.xml><?xml version="1.0" encoding="utf-8"?>
-<ds:datastoreItem xmlns:ds="http://schemas.openxmlformats.org/officeDocument/2006/customXml" ds:itemID="{0E44F897-DD57-4106-91DA-5D5DF528F9C3}">
+<ds:datastoreItem xmlns:ds="http://schemas.openxmlformats.org/officeDocument/2006/customXml" ds:itemID="{801BC410-DB40-40F6-8382-032D4CBC6A83}">
   <ds:schemaRefs>
     <ds:schemaRef ds:uri="http://schemas.openxmlformats.org/officeDocument/2006/bibliography"/>
   </ds:schemaRefs>

</xml_diff>